<commit_message>
Design and Architectural document
</commit_message>
<xml_diff>
--- a/documentation/Application Design and Software Structure.docx
+++ b/documentation/Application Design and Software Structure.docx
@@ -114,9 +114,6 @@
                 </w:rPr>
                 <w:alias w:val="Subtitle"/>
                 <w:id w:val="13406923"/>
-                <w:placeholder>
-                  <w:docPart w:val="E4703BA8754141A6AE2331797718A8EF"/>
-                </w:placeholder>
                 <w:dataBinding w:prefixMappings="xmlns:ns0='http://schemas.openxmlformats.org/package/2006/metadata/core-properties' xmlns:ns1='http://purl.org/dc/elements/1.1/'" w:xpath="/ns0:coreProperties[1]/ns1:subject[1]" w:storeItemID="{6C3C8BC8-F283-45AE-878A-BAB7291924A1}"/>
                 <w:text/>
               </w:sdtPr>
@@ -292,73 +289,3940 @@
       </w:r>
     </w:p>
     <w:p>
+      <w:pPr>
+        <w:rPr>
+          <w:sz w:val="18"/>
+        </w:rPr>
+      </w:pPr>
       <w:r>
         <w:t>2.1 The REST API Specification</w:t>
       </w:r>
     </w:p>
     <w:p>
       <w:r>
-        <w:t>Give the details of your REST API, the various REST API end points and the operations to be supported on these end points</w:t>
-      </w:r>
-    </w:p>
-    <w:p>
+        <w:t>The following are the endpoints of my REST API</w:t>
+      </w:r>
+      <w:r>
+        <w:t xml:space="preserve"> for each of the routes</w:t>
+      </w:r>
+      <w:r>
+        <w:t>:</w:t>
+      </w:r>
+    </w:p>
+    <w:p>
+      <w:pPr>
+        <w:pStyle w:val="ListParagraph"/>
+        <w:numPr>
+          <w:ilvl w:val="0"/>
+          <w:numId w:val="6"/>
+        </w:numPr>
+        <w:rPr>
+          <w:b/>
+        </w:rPr>
+      </w:pPr>
+      <w:r>
+        <w:rPr>
+          <w:b/>
+        </w:rPr>
+        <w:t>/users</w:t>
+      </w:r>
+    </w:p>
+    <w:p>
+      <w:pPr>
+        <w:pStyle w:val="ListParagraph"/>
+        <w:numPr>
+          <w:ilvl w:val="1"/>
+          <w:numId w:val="6"/>
+        </w:numPr>
+      </w:pPr>
+      <w:proofErr w:type="gramStart"/>
+      <w:r>
+        <w:t>get(</w:t>
+      </w:r>
+      <w:proofErr w:type="gramEnd"/>
+      <w:r>
+        <w:t xml:space="preserve">'/'): </w:t>
+      </w:r>
+      <w:r>
+        <w:t>G</w:t>
+      </w:r>
+      <w:r>
+        <w:t>et all users in the system.</w:t>
+      </w:r>
+    </w:p>
+    <w:p>
+      <w:pPr>
+        <w:pStyle w:val="ListParagraph"/>
+        <w:numPr>
+          <w:ilvl w:val="1"/>
+          <w:numId w:val="6"/>
+        </w:numPr>
+      </w:pPr>
+      <w:proofErr w:type="gramStart"/>
+      <w:r>
+        <w:t>get(</w:t>
+      </w:r>
+      <w:proofErr w:type="gramEnd"/>
+      <w:r>
+        <w:t>'/login/:username'</w:t>
+      </w:r>
+      <w:r>
+        <w:t>): Get the user object, including username and password, so it can process the login process.</w:t>
+      </w:r>
+    </w:p>
+    <w:p>
+      <w:pPr>
+        <w:pStyle w:val="ListParagraph"/>
+        <w:numPr>
+          <w:ilvl w:val="1"/>
+          <w:numId w:val="6"/>
+        </w:numPr>
+      </w:pPr>
+      <w:proofErr w:type="gramStart"/>
+      <w:r>
+        <w:t>post(</w:t>
+      </w:r>
+      <w:proofErr w:type="gramEnd"/>
+      <w:r>
+        <w:t>'/'</w:t>
+      </w:r>
+      <w:r>
+        <w:t>): When registering a new use</w:t>
+      </w:r>
+      <w:r>
+        <w:t>r</w:t>
+      </w:r>
+      <w:r>
+        <w:t xml:space="preserve"> to the system, a user object is saved in the database.</w:t>
+      </w:r>
+    </w:p>
+    <w:p>
+      <w:pPr>
+        <w:pStyle w:val="ListParagraph"/>
+        <w:numPr>
+          <w:ilvl w:val="0"/>
+          <w:numId w:val="6"/>
+        </w:numPr>
+        <w:rPr>
+          <w:b/>
+        </w:rPr>
+      </w:pPr>
+      <w:r>
+        <w:rPr>
+          <w:b/>
+        </w:rPr>
+        <w:t>/courses</w:t>
+      </w:r>
+    </w:p>
+    <w:p>
+      <w:pPr>
+        <w:pStyle w:val="ListParagraph"/>
+        <w:numPr>
+          <w:ilvl w:val="1"/>
+          <w:numId w:val="6"/>
+        </w:numPr>
+      </w:pPr>
+      <w:proofErr w:type="gramStart"/>
+      <w:r>
+        <w:t>get(</w:t>
+      </w:r>
+      <w:proofErr w:type="gramEnd"/>
+      <w:r>
+        <w:t>'/'</w:t>
+      </w:r>
+      <w:r>
+        <w:t>)</w:t>
+      </w:r>
+      <w:r>
+        <w:t>: G</w:t>
+      </w:r>
+      <w:r>
+        <w:t>et all the courses associated with that user</w:t>
+      </w:r>
+      <w:r>
+        <w:t>.</w:t>
+      </w:r>
+    </w:p>
+    <w:p>
+      <w:pPr>
+        <w:pStyle w:val="ListParagraph"/>
+        <w:numPr>
+          <w:ilvl w:val="1"/>
+          <w:numId w:val="6"/>
+        </w:numPr>
+      </w:pPr>
+      <w:proofErr w:type="gramStart"/>
+      <w:r>
+        <w:t>get(</w:t>
+      </w:r>
+      <w:proofErr w:type="gramEnd"/>
+      <w:r>
+        <w:t>'/:id'</w:t>
+      </w:r>
+      <w:r>
+        <w:t xml:space="preserve">): </w:t>
+      </w:r>
+      <w:r>
+        <w:t>G</w:t>
+      </w:r>
+      <w:r>
+        <w:t xml:space="preserve">et an specific course </w:t>
+      </w:r>
+      <w:r>
+        <w:t>using the course id.</w:t>
+      </w:r>
+    </w:p>
+    <w:p>
+      <w:pPr>
+        <w:pStyle w:val="ListParagraph"/>
+        <w:numPr>
+          <w:ilvl w:val="1"/>
+          <w:numId w:val="6"/>
+        </w:numPr>
+      </w:pPr>
+      <w:proofErr w:type="gramStart"/>
+      <w:r>
+        <w:t>post(</w:t>
+      </w:r>
+      <w:proofErr w:type="gramEnd"/>
+      <w:r>
+        <w:t>'/'</w:t>
+      </w:r>
+      <w:r>
+        <w:t>)</w:t>
+      </w:r>
+      <w:r>
+        <w:t>: When adding a new course, a course object needs to be stored in the database.</w:t>
+      </w:r>
+    </w:p>
+    <w:p>
+      <w:pPr>
+        <w:pStyle w:val="ListParagraph"/>
+        <w:numPr>
+          <w:ilvl w:val="1"/>
+          <w:numId w:val="6"/>
+        </w:numPr>
+      </w:pPr>
+      <w:proofErr w:type="gramStart"/>
+      <w:r>
+        <w:t>put(</w:t>
+      </w:r>
+      <w:proofErr w:type="gramEnd"/>
+      <w:r>
+        <w:t>'/:id'</w:t>
+      </w:r>
+      <w:r>
+        <w:t>)</w:t>
+      </w:r>
+      <w:r>
+        <w:t>: Update a course given an Id and an course object.</w:t>
+      </w:r>
+    </w:p>
+    <w:p>
+      <w:pPr>
+        <w:pStyle w:val="ListParagraph"/>
+        <w:numPr>
+          <w:ilvl w:val="1"/>
+          <w:numId w:val="6"/>
+        </w:numPr>
+      </w:pPr>
+      <w:proofErr w:type="gramStart"/>
+      <w:r>
+        <w:t>delete(</w:t>
+      </w:r>
+      <w:proofErr w:type="gramEnd"/>
+      <w:r>
+        <w:t>'/:id'</w:t>
+      </w:r>
+      <w:r>
+        <w:t>)</w:t>
+      </w:r>
+      <w:r>
+        <w:t>: Delete a course given an Id.</w:t>
+      </w:r>
+    </w:p>
+    <w:p>
+      <w:pPr>
+        <w:pStyle w:val="ListParagraph"/>
+        <w:numPr>
+          <w:ilvl w:val="0"/>
+          <w:numId w:val="6"/>
+        </w:numPr>
+        <w:rPr>
+          <w:b/>
+        </w:rPr>
+      </w:pPr>
+      <w:r>
+        <w:rPr>
+          <w:b/>
+        </w:rPr>
+        <w:t>/authors</w:t>
+      </w:r>
+    </w:p>
+    <w:p>
+      <w:pPr>
+        <w:pStyle w:val="ListParagraph"/>
+        <w:numPr>
+          <w:ilvl w:val="1"/>
+          <w:numId w:val="6"/>
+        </w:numPr>
+      </w:pPr>
+      <w:proofErr w:type="gramStart"/>
+      <w:r>
+        <w:t>get(</w:t>
+      </w:r>
+      <w:proofErr w:type="gramEnd"/>
+      <w:r>
+        <w:t>'/'</w:t>
+      </w:r>
+      <w:r>
+        <w:t>): Retrieve all the authors existing on the database.</w:t>
+      </w:r>
+    </w:p>
+    <w:p>
+      <w:pPr>
+        <w:pStyle w:val="ListParagraph"/>
+        <w:numPr>
+          <w:ilvl w:val="1"/>
+          <w:numId w:val="6"/>
+        </w:numPr>
+      </w:pPr>
+      <w:proofErr w:type="gramStart"/>
+      <w:r>
+        <w:t>get(</w:t>
+      </w:r>
+      <w:proofErr w:type="gramEnd"/>
+      <w:r>
+        <w:t>'/:id'</w:t>
+      </w:r>
+      <w:r>
+        <w:t>): Get an specific author given an author Id.</w:t>
+      </w:r>
+    </w:p>
+    <w:p>
+      <w:pPr>
+        <w:pStyle w:val="ListParagraph"/>
+        <w:numPr>
+          <w:ilvl w:val="1"/>
+          <w:numId w:val="6"/>
+        </w:numPr>
+      </w:pPr>
+      <w:proofErr w:type="gramStart"/>
+      <w:r>
+        <w:t>post(</w:t>
+      </w:r>
+      <w:proofErr w:type="gramEnd"/>
+      <w:r>
+        <w:t>'/'</w:t>
+      </w:r>
+      <w:r>
+        <w:t>): Add a new author by providing an author object.</w:t>
+      </w:r>
+    </w:p>
+    <w:p>
+      <w:pPr>
+        <w:rPr>
+          <w:sz w:val="18"/>
+        </w:rPr>
+      </w:pPr>
       <w:r>
         <w:t>2.2 Front-end Architecture Design</w:t>
       </w:r>
     </w:p>
     <w:p>
       <w:r>
-        <w:t>Give some details of the architecture and structure of your front-end, both web application and hybrid mobile application, in a format that you consider suitable, You may choose to use any formal languages or structure diagrams to express the details.</w:t>
-      </w:r>
-    </w:p>
-    <w:p>
+        <w:t>In both of the projects,</w:t>
+      </w:r>
+      <w:r>
+        <w:t xml:space="preserve"> web and mobile projects,</w:t>
+      </w:r>
+      <w:r>
+        <w:t xml:space="preserve"> the architectural pattern used is MVC using AngularJS, which according to Matt Milner in “</w:t>
+      </w:r>
+      <w:r>
+        <w:t>AngularJS: MVC implementation</w:t>
+      </w:r>
+      <w:r>
+        <w:t xml:space="preserve">” is </w:t>
+      </w:r>
+    </w:p>
+    <w:p>
+      <w:pPr>
+        <w:pStyle w:val="Quote"/>
+        <w:ind w:left="720"/>
+        <w:rPr>
+          <w:sz w:val="20"/>
+        </w:rPr>
+      </w:pPr>
+      <w:proofErr w:type="gramStart"/>
+      <w:r>
+        <w:rPr>
+          <w:sz w:val="20"/>
+        </w:rPr>
+        <w:t>Implemented in JavaScript and HTML.</w:t>
+      </w:r>
+      <w:proofErr w:type="gramEnd"/>
+      <w:r>
+        <w:rPr>
+          <w:sz w:val="20"/>
+        </w:rPr>
+        <w:t xml:space="preserve"> The view is defined in HTML, while the model and controller are implemented in JavaScript. There are several ways that these components can be put together in AngularJS but the simplest form starts with the view.</w:t>
+      </w:r>
+    </w:p>
+    <w:p>
+      <w:r>
+        <w:t xml:space="preserve">The difference between the web application and the mobile application is that as </w:t>
+      </w:r>
+      <w:r>
+        <w:t xml:space="preserve">it is going to be </w:t>
+      </w:r>
+      <w:r>
+        <w:t>seen on the file structure</w:t>
+      </w:r>
+      <w:r>
+        <w:t>s</w:t>
+      </w:r>
+      <w:r>
+        <w:t xml:space="preserve">, the mobile application will have some wrappers and plugins needed so the code is </w:t>
+      </w:r>
+      <w:r>
+        <w:lastRenderedPageBreak/>
+        <w:t xml:space="preserve">transformed to the mobile device using Cordova and ionic framework. This can be represented for both projects as follows based on </w:t>
+      </w:r>
+      <w:proofErr w:type="spellStart"/>
+      <w:r>
+        <w:t>Yad</w:t>
+      </w:r>
+      <w:proofErr w:type="spellEnd"/>
+      <w:r>
+        <w:t xml:space="preserve"> </w:t>
+      </w:r>
+      <w:proofErr w:type="spellStart"/>
+      <w:r>
+        <w:t>Faeq</w:t>
+      </w:r>
+      <w:proofErr w:type="spellEnd"/>
+      <w:r>
+        <w:t xml:space="preserve"> diagram:</w:t>
+      </w:r>
+    </w:p>
+    <w:p>
+      <w:r>
+        <w:rPr>
+          <w:noProof/>
+        </w:rPr>
+        <w:drawing>
+          <wp:inline distT="0" distB="0" distL="0" distR="0" wp14:anchorId="34A6F1F7" wp14:editId="039D7344">
+            <wp:extent cx="3130550" cy="2661318"/>
+            <wp:effectExtent l="0" t="0" r="0" b="5715"/>
+            <wp:docPr id="1" name="Picture 1"/>
+            <wp:cNvGraphicFramePr>
+              <a:graphicFrameLocks xmlns:a="http://schemas.openxmlformats.org/drawingml/2006/main" noChangeAspect="1"/>
+            </wp:cNvGraphicFramePr>
+            <a:graphic xmlns:a="http://schemas.openxmlformats.org/drawingml/2006/main">
+              <a:graphicData uri="http://schemas.openxmlformats.org/drawingml/2006/picture">
+                <pic:pic xmlns:pic="http://schemas.openxmlformats.org/drawingml/2006/picture">
+                  <pic:nvPicPr>
+                    <pic:cNvPr id="0" name=""/>
+                    <pic:cNvPicPr/>
+                  </pic:nvPicPr>
+                  <pic:blipFill>
+                    <a:blip r:embed="rId10"/>
+                    <a:stretch>
+                      <a:fillRect/>
+                    </a:stretch>
+                  </pic:blipFill>
+                  <pic:spPr>
+                    <a:xfrm>
+                      <a:off x="0" y="0"/>
+                      <a:ext cx="3135663" cy="2665665"/>
+                    </a:xfrm>
+                    <a:prstGeom prst="rect">
+                      <a:avLst/>
+                    </a:prstGeom>
+                  </pic:spPr>
+                </pic:pic>
+              </a:graphicData>
+            </a:graphic>
+          </wp:inline>
+        </w:drawing>
+      </w:r>
+    </w:p>
+    <w:p>
+      <w:r>
+        <w:t>First,</w:t>
+      </w:r>
+      <w:r>
+        <w:t xml:space="preserve"> I proceed to explain</w:t>
+      </w:r>
+      <w:r>
+        <w:t xml:space="preserve"> the file structure of my web project.</w:t>
+      </w:r>
+      <w:r>
+        <w:t xml:space="preserve"> In here</w:t>
+      </w:r>
+      <w:r>
+        <w:t>, the main folder will be public</w:t>
+      </w:r>
+      <w:r>
+        <w:t xml:space="preserve"> which contains the JavaScript files </w:t>
+      </w:r>
+      <w:r>
+        <w:t xml:space="preserve">in the </w:t>
+      </w:r>
+      <w:proofErr w:type="spellStart"/>
+      <w:r>
+        <w:t>javascripts</w:t>
+      </w:r>
+      <w:proofErr w:type="spellEnd"/>
+      <w:r>
+        <w:t xml:space="preserve"> sub-folder </w:t>
+      </w:r>
+      <w:r>
+        <w:t>and the different HTML</w:t>
+      </w:r>
+      <w:r>
+        <w:t>s in the</w:t>
+      </w:r>
+      <w:r>
+        <w:t xml:space="preserve"> views</w:t>
+      </w:r>
+      <w:r>
+        <w:t xml:space="preserve"> sub-folder</w:t>
+      </w:r>
+      <w:r>
+        <w:t>.</w:t>
+      </w:r>
+    </w:p>
+    <w:p>
+      <w:pPr>
+        <w:spacing w:after="0" w:line="240" w:lineRule="auto"/>
+        <w:rPr>
+          <w:rFonts w:ascii="Consolas" w:hAnsi="Consolas" w:cs="Consolas"/>
+          <w:color w:val="222222"/>
+          <w:sz w:val="18"/>
+          <w:szCs w:val="18"/>
+        </w:rPr>
+      </w:pPr>
+      <w:r>
+        <w:rPr>
+          <w:rFonts w:ascii="Consolas" w:hAnsi="Consolas" w:cs="Consolas"/>
+          <w:color w:val="222222"/>
+          <w:sz w:val="18"/>
+          <w:szCs w:val="18"/>
+        </w:rPr>
+        <w:t>/</w:t>
+      </w:r>
+      <w:proofErr w:type="spellStart"/>
+      <w:r>
+        <w:rPr>
+          <w:rFonts w:ascii="Consolas" w:hAnsi="Consolas" w:cs="Consolas"/>
+          <w:color w:val="222222"/>
+          <w:sz w:val="18"/>
+          <w:szCs w:val="18"/>
+        </w:rPr>
+        <w:t>courseManager</w:t>
+      </w:r>
+      <w:proofErr w:type="spellEnd"/>
+    </w:p>
+    <w:p>
+      <w:pPr>
+        <w:spacing w:after="0" w:line="240" w:lineRule="auto"/>
+        <w:rPr>
+          <w:rFonts w:ascii="Consolas" w:hAnsi="Consolas" w:cs="Consolas"/>
+          <w:color w:val="222222"/>
+          <w:sz w:val="18"/>
+          <w:szCs w:val="18"/>
+        </w:rPr>
+      </w:pPr>
+      <w:r>
+        <w:rPr>
+          <w:rFonts w:ascii="Consolas" w:hAnsi="Consolas" w:cs="Consolas"/>
+          <w:color w:val="222222"/>
+          <w:sz w:val="18"/>
+          <w:szCs w:val="18"/>
+        </w:rPr>
+        <w:tab/>
+      </w:r>
+      <w:r>
+        <w:rPr>
+          <w:rFonts w:ascii="Consolas" w:hAnsi="Consolas" w:cs="Consolas"/>
+          <w:color w:val="222222"/>
+          <w:sz w:val="18"/>
+          <w:szCs w:val="18"/>
+        </w:rPr>
+        <w:t>/</w:t>
+      </w:r>
+      <w:r>
+        <w:rPr>
+          <w:rFonts w:ascii="Consolas" w:hAnsi="Consolas" w:cs="Consolas"/>
+          <w:color w:val="222222"/>
+          <w:sz w:val="18"/>
+          <w:szCs w:val="18"/>
+        </w:rPr>
+        <w:t>bin</w:t>
+      </w:r>
+    </w:p>
+    <w:p>
+      <w:pPr>
+        <w:spacing w:after="0" w:line="240" w:lineRule="auto"/>
+        <w:rPr>
+          <w:rFonts w:ascii="Consolas" w:hAnsi="Consolas" w:cs="Consolas"/>
+          <w:color w:val="222222"/>
+          <w:sz w:val="18"/>
+          <w:szCs w:val="18"/>
+        </w:rPr>
+      </w:pPr>
+      <w:r>
+        <w:rPr>
+          <w:rFonts w:ascii="Consolas" w:hAnsi="Consolas" w:cs="Consolas"/>
+          <w:color w:val="222222"/>
+          <w:sz w:val="18"/>
+          <w:szCs w:val="18"/>
+        </w:rPr>
+        <w:tab/>
+      </w:r>
+      <w:r>
+        <w:rPr>
+          <w:rFonts w:ascii="Consolas" w:hAnsi="Consolas" w:cs="Consolas"/>
+          <w:color w:val="222222"/>
+          <w:sz w:val="18"/>
+          <w:szCs w:val="18"/>
+        </w:rPr>
+        <w:t>/</w:t>
+      </w:r>
+      <w:proofErr w:type="spellStart"/>
+      <w:r>
+        <w:rPr>
+          <w:rFonts w:ascii="Consolas" w:hAnsi="Consolas" w:cs="Consolas"/>
+          <w:color w:val="222222"/>
+          <w:sz w:val="18"/>
+          <w:szCs w:val="18"/>
+        </w:rPr>
+        <w:t>node_modules</w:t>
+      </w:r>
+      <w:proofErr w:type="spellEnd"/>
+    </w:p>
+    <w:p>
+      <w:pPr>
+        <w:spacing w:after="0" w:line="240" w:lineRule="auto"/>
+        <w:ind w:left="720"/>
+        <w:rPr>
+          <w:rFonts w:ascii="Consolas" w:hAnsi="Consolas" w:cs="Consolas"/>
+          <w:color w:val="222222"/>
+          <w:sz w:val="18"/>
+          <w:szCs w:val="18"/>
+        </w:rPr>
+      </w:pPr>
+      <w:r>
+        <w:rPr>
+          <w:rFonts w:ascii="Consolas" w:hAnsi="Consolas" w:cs="Consolas"/>
+          <w:color w:val="222222"/>
+          <w:sz w:val="18"/>
+          <w:szCs w:val="18"/>
+        </w:rPr>
+        <w:t>/</w:t>
+      </w:r>
+      <w:r>
+        <w:rPr>
+          <w:rFonts w:ascii="Consolas" w:hAnsi="Consolas" w:cs="Consolas"/>
+          <w:color w:val="222222"/>
+          <w:sz w:val="18"/>
+          <w:szCs w:val="18"/>
+        </w:rPr>
+        <w:t>public</w:t>
+      </w:r>
+    </w:p>
+    <w:p>
+      <w:pPr>
+        <w:spacing w:after="0" w:line="240" w:lineRule="auto"/>
+        <w:rPr>
+          <w:rFonts w:ascii="Consolas" w:hAnsi="Consolas" w:cs="Consolas"/>
+          <w:color w:val="222222"/>
+          <w:sz w:val="18"/>
+          <w:szCs w:val="18"/>
+        </w:rPr>
+      </w:pPr>
+      <w:r>
+        <w:rPr>
+          <w:rFonts w:ascii="Consolas" w:hAnsi="Consolas" w:cs="Consolas"/>
+          <w:color w:val="222222"/>
+          <w:sz w:val="18"/>
+          <w:szCs w:val="18"/>
+        </w:rPr>
+        <w:tab/>
+      </w:r>
+      <w:r>
+        <w:rPr>
+          <w:rFonts w:ascii="Consolas" w:hAnsi="Consolas" w:cs="Consolas"/>
+          <w:color w:val="222222"/>
+          <w:sz w:val="18"/>
+          <w:szCs w:val="18"/>
+        </w:rPr>
+        <w:tab/>
+      </w:r>
+      <w:r>
+        <w:rPr>
+          <w:rFonts w:ascii="Consolas" w:hAnsi="Consolas" w:cs="Consolas"/>
+          <w:color w:val="222222"/>
+          <w:sz w:val="18"/>
+          <w:szCs w:val="18"/>
+        </w:rPr>
+        <w:t>/</w:t>
+      </w:r>
+      <w:r>
+        <w:rPr>
+          <w:rFonts w:ascii="Consolas" w:hAnsi="Consolas" w:cs="Consolas"/>
+          <w:color w:val="222222"/>
+          <w:sz w:val="18"/>
+          <w:szCs w:val="18"/>
+        </w:rPr>
+        <w:t>images</w:t>
+      </w:r>
+    </w:p>
+    <w:p>
+      <w:pPr>
+        <w:spacing w:after="0" w:line="240" w:lineRule="auto"/>
+        <w:rPr>
+          <w:rFonts w:ascii="Consolas" w:hAnsi="Consolas" w:cs="Consolas"/>
+          <w:color w:val="222222"/>
+          <w:sz w:val="18"/>
+          <w:szCs w:val="18"/>
+        </w:rPr>
+      </w:pPr>
+      <w:r>
+        <w:rPr>
+          <w:rFonts w:ascii="Consolas" w:hAnsi="Consolas" w:cs="Consolas"/>
+          <w:color w:val="222222"/>
+          <w:sz w:val="18"/>
+          <w:szCs w:val="18"/>
+        </w:rPr>
+        <w:tab/>
+      </w:r>
+      <w:r>
+        <w:rPr>
+          <w:rFonts w:ascii="Consolas" w:hAnsi="Consolas" w:cs="Consolas"/>
+          <w:color w:val="222222"/>
+          <w:sz w:val="18"/>
+          <w:szCs w:val="18"/>
+        </w:rPr>
+        <w:tab/>
+      </w:r>
+      <w:r>
+        <w:rPr>
+          <w:rFonts w:ascii="Consolas" w:hAnsi="Consolas" w:cs="Consolas"/>
+          <w:color w:val="222222"/>
+          <w:sz w:val="18"/>
+          <w:szCs w:val="18"/>
+        </w:rPr>
+        <w:t>/</w:t>
+      </w:r>
+      <w:proofErr w:type="spellStart"/>
+      <w:r>
+        <w:rPr>
+          <w:rFonts w:ascii="Consolas" w:hAnsi="Consolas" w:cs="Consolas"/>
+          <w:color w:val="222222"/>
+          <w:sz w:val="18"/>
+          <w:szCs w:val="18"/>
+        </w:rPr>
+        <w:t>javascripts</w:t>
+      </w:r>
+      <w:proofErr w:type="spellEnd"/>
+    </w:p>
+    <w:p>
+      <w:pPr>
+        <w:spacing w:after="0" w:line="240" w:lineRule="auto"/>
+        <w:rPr>
+          <w:rFonts w:ascii="Consolas" w:hAnsi="Consolas" w:cs="Consolas"/>
+          <w:color w:val="222222"/>
+          <w:sz w:val="18"/>
+          <w:szCs w:val="18"/>
+        </w:rPr>
+      </w:pPr>
+      <w:r>
+        <w:rPr>
+          <w:rFonts w:ascii="Consolas" w:hAnsi="Consolas" w:cs="Consolas"/>
+          <w:color w:val="222222"/>
+          <w:sz w:val="18"/>
+          <w:szCs w:val="18"/>
+        </w:rPr>
+        <w:tab/>
+      </w:r>
+      <w:r>
+        <w:rPr>
+          <w:rFonts w:ascii="Consolas" w:hAnsi="Consolas" w:cs="Consolas"/>
+          <w:color w:val="222222"/>
+          <w:sz w:val="18"/>
+          <w:szCs w:val="18"/>
+        </w:rPr>
+        <w:tab/>
+      </w:r>
+      <w:r>
+        <w:rPr>
+          <w:rFonts w:ascii="Consolas" w:hAnsi="Consolas" w:cs="Consolas"/>
+          <w:color w:val="222222"/>
+          <w:sz w:val="18"/>
+          <w:szCs w:val="18"/>
+        </w:rPr>
+        <w:tab/>
+        <w:t>app.js</w:t>
+      </w:r>
+    </w:p>
+    <w:p>
+      <w:pPr>
+        <w:spacing w:after="0" w:line="240" w:lineRule="auto"/>
+        <w:rPr>
+          <w:rFonts w:ascii="Consolas" w:hAnsi="Consolas" w:cs="Consolas"/>
+          <w:color w:val="222222"/>
+          <w:sz w:val="18"/>
+          <w:szCs w:val="18"/>
+        </w:rPr>
+      </w:pPr>
+      <w:r>
+        <w:rPr>
+          <w:rFonts w:ascii="Consolas" w:hAnsi="Consolas" w:cs="Consolas"/>
+          <w:color w:val="222222"/>
+          <w:sz w:val="18"/>
+          <w:szCs w:val="18"/>
+        </w:rPr>
+        <w:tab/>
+      </w:r>
+      <w:r>
+        <w:rPr>
+          <w:rFonts w:ascii="Consolas" w:hAnsi="Consolas" w:cs="Consolas"/>
+          <w:color w:val="222222"/>
+          <w:sz w:val="18"/>
+          <w:szCs w:val="18"/>
+        </w:rPr>
+        <w:tab/>
+      </w:r>
+      <w:r>
+        <w:rPr>
+          <w:rFonts w:ascii="Consolas" w:hAnsi="Consolas" w:cs="Consolas"/>
+          <w:color w:val="222222"/>
+          <w:sz w:val="18"/>
+          <w:szCs w:val="18"/>
+        </w:rPr>
+        <w:tab/>
+        <w:t>controllers.js</w:t>
+      </w:r>
+    </w:p>
+    <w:p>
+      <w:pPr>
+        <w:spacing w:after="0" w:line="240" w:lineRule="auto"/>
+        <w:rPr>
+          <w:rFonts w:ascii="Consolas" w:hAnsi="Consolas" w:cs="Consolas"/>
+          <w:color w:val="222222"/>
+          <w:sz w:val="18"/>
+          <w:szCs w:val="18"/>
+        </w:rPr>
+      </w:pPr>
+      <w:r>
+        <w:rPr>
+          <w:rFonts w:ascii="Consolas" w:hAnsi="Consolas" w:cs="Consolas"/>
+          <w:color w:val="222222"/>
+          <w:sz w:val="18"/>
+          <w:szCs w:val="18"/>
+        </w:rPr>
+        <w:tab/>
+      </w:r>
+      <w:r>
+        <w:rPr>
+          <w:rFonts w:ascii="Consolas" w:hAnsi="Consolas" w:cs="Consolas"/>
+          <w:color w:val="222222"/>
+          <w:sz w:val="18"/>
+          <w:szCs w:val="18"/>
+        </w:rPr>
+        <w:tab/>
+      </w:r>
+      <w:r>
+        <w:rPr>
+          <w:rFonts w:ascii="Consolas" w:hAnsi="Consolas" w:cs="Consolas"/>
+          <w:color w:val="222222"/>
+          <w:sz w:val="18"/>
+          <w:szCs w:val="18"/>
+        </w:rPr>
+        <w:tab/>
+        <w:t>services.js</w:t>
+      </w:r>
+    </w:p>
+    <w:p>
+      <w:pPr>
+        <w:spacing w:after="0" w:line="240" w:lineRule="auto"/>
+        <w:rPr>
+          <w:rFonts w:ascii="Consolas" w:hAnsi="Consolas" w:cs="Consolas"/>
+          <w:color w:val="222222"/>
+          <w:sz w:val="18"/>
+          <w:szCs w:val="18"/>
+        </w:rPr>
+      </w:pPr>
+      <w:r>
+        <w:rPr>
+          <w:rFonts w:ascii="Consolas" w:hAnsi="Consolas" w:cs="Consolas"/>
+          <w:color w:val="222222"/>
+          <w:sz w:val="18"/>
+          <w:szCs w:val="18"/>
+        </w:rPr>
+        <w:tab/>
+      </w:r>
+      <w:r>
+        <w:rPr>
+          <w:rFonts w:ascii="Consolas" w:hAnsi="Consolas" w:cs="Consolas"/>
+          <w:color w:val="222222"/>
+          <w:sz w:val="18"/>
+          <w:szCs w:val="18"/>
+        </w:rPr>
+        <w:tab/>
+      </w:r>
+      <w:r>
+        <w:rPr>
+          <w:rFonts w:ascii="Consolas" w:hAnsi="Consolas" w:cs="Consolas"/>
+          <w:color w:val="222222"/>
+          <w:sz w:val="18"/>
+          <w:szCs w:val="18"/>
+        </w:rPr>
+        <w:t>/</w:t>
+      </w:r>
+      <w:r>
+        <w:rPr>
+          <w:rFonts w:ascii="Consolas" w:hAnsi="Consolas" w:cs="Consolas"/>
+          <w:color w:val="222222"/>
+          <w:sz w:val="18"/>
+          <w:szCs w:val="18"/>
+        </w:rPr>
+        <w:t>stylesheets</w:t>
+      </w:r>
+    </w:p>
+    <w:p>
+      <w:pPr>
+        <w:spacing w:after="0" w:line="240" w:lineRule="auto"/>
+        <w:rPr>
+          <w:rFonts w:ascii="Consolas" w:hAnsi="Consolas" w:cs="Consolas"/>
+          <w:color w:val="222222"/>
+          <w:sz w:val="18"/>
+          <w:szCs w:val="18"/>
+        </w:rPr>
+      </w:pPr>
+      <w:r>
+        <w:rPr>
+          <w:rFonts w:ascii="Consolas" w:hAnsi="Consolas" w:cs="Consolas"/>
+          <w:color w:val="222222"/>
+          <w:sz w:val="18"/>
+          <w:szCs w:val="18"/>
+        </w:rPr>
+        <w:tab/>
+      </w:r>
+      <w:r>
+        <w:rPr>
+          <w:rFonts w:ascii="Consolas" w:hAnsi="Consolas" w:cs="Consolas"/>
+          <w:color w:val="222222"/>
+          <w:sz w:val="18"/>
+          <w:szCs w:val="18"/>
+        </w:rPr>
+        <w:tab/>
+      </w:r>
+      <w:r>
+        <w:rPr>
+          <w:rFonts w:ascii="Consolas" w:hAnsi="Consolas" w:cs="Consolas"/>
+          <w:color w:val="222222"/>
+          <w:sz w:val="18"/>
+          <w:szCs w:val="18"/>
+        </w:rPr>
+        <w:tab/>
+        <w:t>bootstrap.min.css</w:t>
+      </w:r>
+    </w:p>
+    <w:p>
+      <w:pPr>
+        <w:spacing w:after="0" w:line="240" w:lineRule="auto"/>
+        <w:rPr>
+          <w:rFonts w:ascii="Consolas" w:hAnsi="Consolas" w:cs="Consolas"/>
+          <w:color w:val="222222"/>
+          <w:sz w:val="18"/>
+          <w:szCs w:val="18"/>
+        </w:rPr>
+      </w:pPr>
+      <w:r>
+        <w:rPr>
+          <w:rFonts w:ascii="Consolas" w:hAnsi="Consolas" w:cs="Consolas"/>
+          <w:color w:val="222222"/>
+          <w:sz w:val="18"/>
+          <w:szCs w:val="18"/>
+        </w:rPr>
+        <w:tab/>
+      </w:r>
+      <w:r>
+        <w:rPr>
+          <w:rFonts w:ascii="Consolas" w:hAnsi="Consolas" w:cs="Consolas"/>
+          <w:color w:val="222222"/>
+          <w:sz w:val="18"/>
+          <w:szCs w:val="18"/>
+        </w:rPr>
+        <w:tab/>
+      </w:r>
+      <w:r>
+        <w:rPr>
+          <w:rFonts w:ascii="Consolas" w:hAnsi="Consolas" w:cs="Consolas"/>
+          <w:color w:val="222222"/>
+          <w:sz w:val="18"/>
+          <w:szCs w:val="18"/>
+        </w:rPr>
+        <w:tab/>
+        <w:t>site.css</w:t>
+      </w:r>
+    </w:p>
+    <w:p>
+      <w:pPr>
+        <w:spacing w:after="0" w:line="240" w:lineRule="auto"/>
+        <w:rPr>
+          <w:rFonts w:ascii="Consolas" w:hAnsi="Consolas" w:cs="Consolas"/>
+          <w:color w:val="222222"/>
+          <w:sz w:val="18"/>
+          <w:szCs w:val="18"/>
+        </w:rPr>
+      </w:pPr>
+      <w:r>
+        <w:rPr>
+          <w:rFonts w:ascii="Consolas" w:hAnsi="Consolas" w:cs="Consolas"/>
+          <w:color w:val="222222"/>
+          <w:sz w:val="18"/>
+          <w:szCs w:val="18"/>
+        </w:rPr>
+        <w:tab/>
+      </w:r>
+      <w:r>
+        <w:rPr>
+          <w:rFonts w:ascii="Consolas" w:hAnsi="Consolas" w:cs="Consolas"/>
+          <w:color w:val="222222"/>
+          <w:sz w:val="18"/>
+          <w:szCs w:val="18"/>
+        </w:rPr>
+        <w:tab/>
+      </w:r>
+      <w:r>
+        <w:rPr>
+          <w:rFonts w:ascii="Consolas" w:hAnsi="Consolas" w:cs="Consolas"/>
+          <w:color w:val="222222"/>
+          <w:sz w:val="18"/>
+          <w:szCs w:val="18"/>
+        </w:rPr>
+        <w:t>/</w:t>
+      </w:r>
+      <w:r>
+        <w:rPr>
+          <w:rFonts w:ascii="Consolas" w:hAnsi="Consolas" w:cs="Consolas"/>
+          <w:color w:val="222222"/>
+          <w:sz w:val="18"/>
+          <w:szCs w:val="18"/>
+        </w:rPr>
+        <w:t>views</w:t>
+      </w:r>
+    </w:p>
+    <w:p>
+      <w:pPr>
+        <w:spacing w:after="0" w:line="240" w:lineRule="auto"/>
+        <w:rPr>
+          <w:rFonts w:ascii="Consolas" w:hAnsi="Consolas" w:cs="Consolas"/>
+          <w:color w:val="222222"/>
+          <w:sz w:val="18"/>
+          <w:szCs w:val="18"/>
+        </w:rPr>
+      </w:pPr>
+      <w:r>
+        <w:rPr>
+          <w:rFonts w:ascii="Consolas" w:hAnsi="Consolas" w:cs="Consolas"/>
+          <w:color w:val="222222"/>
+          <w:sz w:val="18"/>
+          <w:szCs w:val="18"/>
+        </w:rPr>
+        <w:tab/>
+      </w:r>
+      <w:r>
+        <w:rPr>
+          <w:rFonts w:ascii="Consolas" w:hAnsi="Consolas" w:cs="Consolas"/>
+          <w:color w:val="222222"/>
+          <w:sz w:val="18"/>
+          <w:szCs w:val="18"/>
+        </w:rPr>
+        <w:tab/>
+      </w:r>
+      <w:r>
+        <w:rPr>
+          <w:rFonts w:ascii="Consolas" w:hAnsi="Consolas" w:cs="Consolas"/>
+          <w:color w:val="222222"/>
+          <w:sz w:val="18"/>
+          <w:szCs w:val="18"/>
+        </w:rPr>
+        <w:tab/>
+        <w:t>aboutUs.html</w:t>
+      </w:r>
+    </w:p>
+    <w:p>
+      <w:pPr>
+        <w:spacing w:after="0" w:line="240" w:lineRule="auto"/>
+        <w:rPr>
+          <w:rFonts w:ascii="Consolas" w:hAnsi="Consolas" w:cs="Consolas"/>
+          <w:color w:val="222222"/>
+          <w:sz w:val="18"/>
+          <w:szCs w:val="18"/>
+        </w:rPr>
+      </w:pPr>
+      <w:r>
+        <w:rPr>
+          <w:rFonts w:ascii="Consolas" w:hAnsi="Consolas" w:cs="Consolas"/>
+          <w:color w:val="222222"/>
+          <w:sz w:val="18"/>
+          <w:szCs w:val="18"/>
+        </w:rPr>
+        <w:tab/>
+      </w:r>
+      <w:r>
+        <w:rPr>
+          <w:rFonts w:ascii="Consolas" w:hAnsi="Consolas" w:cs="Consolas"/>
+          <w:color w:val="222222"/>
+          <w:sz w:val="18"/>
+          <w:szCs w:val="18"/>
+        </w:rPr>
+        <w:tab/>
+      </w:r>
+      <w:r>
+        <w:rPr>
+          <w:rFonts w:ascii="Consolas" w:hAnsi="Consolas" w:cs="Consolas"/>
+          <w:color w:val="222222"/>
+          <w:sz w:val="18"/>
+          <w:szCs w:val="18"/>
+        </w:rPr>
+        <w:tab/>
+        <w:t>course.html</w:t>
+      </w:r>
+    </w:p>
+    <w:p>
+      <w:pPr>
+        <w:spacing w:after="0" w:line="240" w:lineRule="auto"/>
+        <w:rPr>
+          <w:rFonts w:ascii="Consolas" w:hAnsi="Consolas" w:cs="Consolas"/>
+          <w:color w:val="222222"/>
+          <w:sz w:val="18"/>
+          <w:szCs w:val="18"/>
+        </w:rPr>
+      </w:pPr>
+      <w:r>
+        <w:rPr>
+          <w:rFonts w:ascii="Consolas" w:hAnsi="Consolas" w:cs="Consolas"/>
+          <w:color w:val="222222"/>
+          <w:sz w:val="18"/>
+          <w:szCs w:val="18"/>
+        </w:rPr>
+        <w:tab/>
+      </w:r>
+      <w:r>
+        <w:rPr>
+          <w:rFonts w:ascii="Consolas" w:hAnsi="Consolas" w:cs="Consolas"/>
+          <w:color w:val="222222"/>
+          <w:sz w:val="18"/>
+          <w:szCs w:val="18"/>
+        </w:rPr>
+        <w:tab/>
+      </w:r>
+      <w:r>
+        <w:rPr>
+          <w:rFonts w:ascii="Consolas" w:hAnsi="Consolas" w:cs="Consolas"/>
+          <w:color w:val="222222"/>
+          <w:sz w:val="18"/>
+          <w:szCs w:val="18"/>
+        </w:rPr>
+        <w:tab/>
+        <w:t>footer.html</w:t>
+      </w:r>
+    </w:p>
+    <w:p>
+      <w:pPr>
+        <w:spacing w:after="0" w:line="240" w:lineRule="auto"/>
+        <w:rPr>
+          <w:rFonts w:ascii="Consolas" w:hAnsi="Consolas" w:cs="Consolas"/>
+          <w:color w:val="222222"/>
+          <w:sz w:val="18"/>
+          <w:szCs w:val="18"/>
+        </w:rPr>
+      </w:pPr>
+      <w:r>
+        <w:rPr>
+          <w:rFonts w:ascii="Consolas" w:hAnsi="Consolas" w:cs="Consolas"/>
+          <w:color w:val="222222"/>
+          <w:sz w:val="18"/>
+          <w:szCs w:val="18"/>
+        </w:rPr>
+        <w:tab/>
+      </w:r>
+      <w:r>
+        <w:rPr>
+          <w:rFonts w:ascii="Consolas" w:hAnsi="Consolas" w:cs="Consolas"/>
+          <w:color w:val="222222"/>
+          <w:sz w:val="18"/>
+          <w:szCs w:val="18"/>
+        </w:rPr>
+        <w:tab/>
+      </w:r>
+      <w:r>
+        <w:rPr>
+          <w:rFonts w:ascii="Consolas" w:hAnsi="Consolas" w:cs="Consolas"/>
+          <w:color w:val="222222"/>
+          <w:sz w:val="18"/>
+          <w:szCs w:val="18"/>
+        </w:rPr>
+        <w:tab/>
+        <w:t>header.html</w:t>
+      </w:r>
+    </w:p>
+    <w:p>
+      <w:pPr>
+        <w:spacing w:after="0" w:line="240" w:lineRule="auto"/>
+        <w:rPr>
+          <w:rFonts w:ascii="Consolas" w:hAnsi="Consolas" w:cs="Consolas"/>
+          <w:color w:val="222222"/>
+          <w:sz w:val="18"/>
+          <w:szCs w:val="18"/>
+        </w:rPr>
+      </w:pPr>
+      <w:r>
+        <w:rPr>
+          <w:rFonts w:ascii="Consolas" w:hAnsi="Consolas" w:cs="Consolas"/>
+          <w:color w:val="222222"/>
+          <w:sz w:val="18"/>
+          <w:szCs w:val="18"/>
+        </w:rPr>
+        <w:tab/>
+      </w:r>
+      <w:r>
+        <w:rPr>
+          <w:rFonts w:ascii="Consolas" w:hAnsi="Consolas" w:cs="Consolas"/>
+          <w:color w:val="222222"/>
+          <w:sz w:val="18"/>
+          <w:szCs w:val="18"/>
+        </w:rPr>
+        <w:tab/>
+      </w:r>
+      <w:r>
+        <w:rPr>
+          <w:rFonts w:ascii="Consolas" w:hAnsi="Consolas" w:cs="Consolas"/>
+          <w:color w:val="222222"/>
+          <w:sz w:val="18"/>
+          <w:szCs w:val="18"/>
+        </w:rPr>
+        <w:tab/>
+        <w:t>home.html</w:t>
+      </w:r>
+    </w:p>
+    <w:p>
+      <w:pPr>
+        <w:spacing w:after="0" w:line="240" w:lineRule="auto"/>
+        <w:rPr>
+          <w:rFonts w:ascii="Consolas" w:hAnsi="Consolas" w:cs="Consolas"/>
+          <w:color w:val="222222"/>
+          <w:sz w:val="18"/>
+          <w:szCs w:val="18"/>
+        </w:rPr>
+      </w:pPr>
+      <w:r>
+        <w:rPr>
+          <w:rFonts w:ascii="Consolas" w:hAnsi="Consolas" w:cs="Consolas"/>
+          <w:color w:val="222222"/>
+          <w:sz w:val="18"/>
+          <w:szCs w:val="18"/>
+        </w:rPr>
+        <w:tab/>
+      </w:r>
+      <w:r>
+        <w:rPr>
+          <w:rFonts w:ascii="Consolas" w:hAnsi="Consolas" w:cs="Consolas"/>
+          <w:color w:val="222222"/>
+          <w:sz w:val="18"/>
+          <w:szCs w:val="18"/>
+        </w:rPr>
+        <w:tab/>
+      </w:r>
+      <w:r>
+        <w:rPr>
+          <w:rFonts w:ascii="Consolas" w:hAnsi="Consolas" w:cs="Consolas"/>
+          <w:color w:val="222222"/>
+          <w:sz w:val="18"/>
+          <w:szCs w:val="18"/>
+        </w:rPr>
+        <w:tab/>
+        <w:t>login.html</w:t>
+      </w:r>
+    </w:p>
+    <w:p>
+      <w:pPr>
+        <w:spacing w:after="0" w:line="240" w:lineRule="auto"/>
+        <w:rPr>
+          <w:rFonts w:ascii="Consolas" w:hAnsi="Consolas" w:cs="Consolas"/>
+          <w:color w:val="222222"/>
+          <w:sz w:val="18"/>
+          <w:szCs w:val="18"/>
+        </w:rPr>
+      </w:pPr>
+      <w:r>
+        <w:rPr>
+          <w:rFonts w:ascii="Consolas" w:hAnsi="Consolas" w:cs="Consolas"/>
+          <w:color w:val="222222"/>
+          <w:sz w:val="18"/>
+          <w:szCs w:val="18"/>
+        </w:rPr>
+        <w:tab/>
+      </w:r>
+      <w:r>
+        <w:rPr>
+          <w:rFonts w:ascii="Consolas" w:hAnsi="Consolas" w:cs="Consolas"/>
+          <w:color w:val="222222"/>
+          <w:sz w:val="18"/>
+          <w:szCs w:val="18"/>
+        </w:rPr>
+        <w:tab/>
+      </w:r>
+      <w:r>
+        <w:rPr>
+          <w:rFonts w:ascii="Consolas" w:hAnsi="Consolas" w:cs="Consolas"/>
+          <w:color w:val="222222"/>
+          <w:sz w:val="18"/>
+          <w:szCs w:val="18"/>
+        </w:rPr>
+        <w:tab/>
+        <w:t>newCourse.html</w:t>
+      </w:r>
+    </w:p>
+    <w:p>
+      <w:pPr>
+        <w:spacing w:after="0" w:line="240" w:lineRule="auto"/>
+        <w:rPr>
+          <w:rFonts w:ascii="Consolas" w:hAnsi="Consolas" w:cs="Consolas"/>
+          <w:color w:val="222222"/>
+          <w:sz w:val="18"/>
+          <w:szCs w:val="18"/>
+        </w:rPr>
+      </w:pPr>
+      <w:r>
+        <w:rPr>
+          <w:rFonts w:ascii="Consolas" w:hAnsi="Consolas" w:cs="Consolas"/>
+          <w:color w:val="222222"/>
+          <w:sz w:val="18"/>
+          <w:szCs w:val="18"/>
+        </w:rPr>
+        <w:tab/>
+      </w:r>
+      <w:r>
+        <w:rPr>
+          <w:rFonts w:ascii="Consolas" w:hAnsi="Consolas" w:cs="Consolas"/>
+          <w:color w:val="222222"/>
+          <w:sz w:val="18"/>
+          <w:szCs w:val="18"/>
+        </w:rPr>
+        <w:tab/>
+      </w:r>
+      <w:r>
+        <w:rPr>
+          <w:rFonts w:ascii="Consolas" w:hAnsi="Consolas" w:cs="Consolas"/>
+          <w:color w:val="222222"/>
+          <w:sz w:val="18"/>
+          <w:szCs w:val="18"/>
+        </w:rPr>
+        <w:tab/>
+        <w:t>register.html</w:t>
+      </w:r>
+    </w:p>
+    <w:p>
+      <w:pPr>
+        <w:spacing w:after="0" w:line="240" w:lineRule="auto"/>
+        <w:rPr>
+          <w:rFonts w:ascii="Consolas" w:hAnsi="Consolas" w:cs="Consolas"/>
+          <w:color w:val="222222"/>
+          <w:sz w:val="18"/>
+          <w:szCs w:val="18"/>
+        </w:rPr>
+      </w:pPr>
+      <w:r>
+        <w:rPr>
+          <w:rFonts w:ascii="Consolas" w:hAnsi="Consolas" w:cs="Consolas"/>
+          <w:color w:val="222222"/>
+          <w:sz w:val="18"/>
+          <w:szCs w:val="18"/>
+        </w:rPr>
+        <w:tab/>
+      </w:r>
+      <w:r>
+        <w:rPr>
+          <w:rFonts w:ascii="Consolas" w:hAnsi="Consolas" w:cs="Consolas"/>
+          <w:color w:val="222222"/>
+          <w:sz w:val="18"/>
+          <w:szCs w:val="18"/>
+        </w:rPr>
+        <w:tab/>
+        <w:t>index.html</w:t>
+      </w:r>
+    </w:p>
+    <w:p>
+      <w:pPr>
+        <w:spacing w:after="0" w:line="240" w:lineRule="auto"/>
+        <w:rPr>
+          <w:rFonts w:ascii="Consolas" w:hAnsi="Consolas" w:cs="Consolas"/>
+          <w:color w:val="222222"/>
+          <w:sz w:val="18"/>
+          <w:szCs w:val="18"/>
+        </w:rPr>
+      </w:pPr>
+      <w:r>
+        <w:rPr>
+          <w:rFonts w:ascii="Consolas" w:hAnsi="Consolas" w:cs="Consolas"/>
+          <w:color w:val="222222"/>
+          <w:sz w:val="18"/>
+          <w:szCs w:val="18"/>
+        </w:rPr>
+        <w:tab/>
+        <w:t>/routes</w:t>
+      </w:r>
+    </w:p>
+    <w:p>
+      <w:pPr>
+        <w:spacing w:after="0" w:line="240" w:lineRule="auto"/>
+        <w:rPr>
+          <w:rFonts w:ascii="Consolas" w:hAnsi="Consolas" w:cs="Consolas"/>
+          <w:color w:val="222222"/>
+          <w:sz w:val="18"/>
+          <w:szCs w:val="18"/>
+        </w:rPr>
+      </w:pPr>
+      <w:r>
+        <w:rPr>
+          <w:rFonts w:ascii="Consolas" w:hAnsi="Consolas" w:cs="Consolas"/>
+          <w:color w:val="222222"/>
+          <w:sz w:val="18"/>
+          <w:szCs w:val="18"/>
+        </w:rPr>
+        <w:tab/>
+      </w:r>
+      <w:r>
+        <w:rPr>
+          <w:rFonts w:ascii="Consolas" w:hAnsi="Consolas" w:cs="Consolas"/>
+          <w:color w:val="222222"/>
+          <w:sz w:val="18"/>
+          <w:szCs w:val="18"/>
+        </w:rPr>
+        <w:tab/>
+        <w:t>authors.js</w:t>
+      </w:r>
+    </w:p>
+    <w:p>
+      <w:pPr>
+        <w:spacing w:after="0" w:line="240" w:lineRule="auto"/>
+        <w:rPr>
+          <w:rFonts w:ascii="Consolas" w:hAnsi="Consolas" w:cs="Consolas"/>
+          <w:color w:val="222222"/>
+          <w:sz w:val="18"/>
+          <w:szCs w:val="18"/>
+        </w:rPr>
+      </w:pPr>
+      <w:r>
+        <w:rPr>
+          <w:rFonts w:ascii="Consolas" w:hAnsi="Consolas" w:cs="Consolas"/>
+          <w:color w:val="222222"/>
+          <w:sz w:val="18"/>
+          <w:szCs w:val="18"/>
+        </w:rPr>
+        <w:tab/>
+      </w:r>
+      <w:r>
+        <w:rPr>
+          <w:rFonts w:ascii="Consolas" w:hAnsi="Consolas" w:cs="Consolas"/>
+          <w:color w:val="222222"/>
+          <w:sz w:val="18"/>
+          <w:szCs w:val="18"/>
+        </w:rPr>
+        <w:tab/>
+        <w:t>courses.js</w:t>
+      </w:r>
+    </w:p>
+    <w:p>
+      <w:pPr>
+        <w:spacing w:after="0" w:line="240" w:lineRule="auto"/>
+        <w:rPr>
+          <w:rFonts w:ascii="Consolas" w:hAnsi="Consolas" w:cs="Consolas"/>
+          <w:color w:val="222222"/>
+          <w:sz w:val="18"/>
+          <w:szCs w:val="18"/>
+        </w:rPr>
+      </w:pPr>
+      <w:r>
+        <w:rPr>
+          <w:rFonts w:ascii="Consolas" w:hAnsi="Consolas" w:cs="Consolas"/>
+          <w:color w:val="222222"/>
+          <w:sz w:val="18"/>
+          <w:szCs w:val="18"/>
+        </w:rPr>
+        <w:tab/>
+      </w:r>
+      <w:r>
+        <w:rPr>
+          <w:rFonts w:ascii="Consolas" w:hAnsi="Consolas" w:cs="Consolas"/>
+          <w:color w:val="222222"/>
+          <w:sz w:val="18"/>
+          <w:szCs w:val="18"/>
+        </w:rPr>
+        <w:tab/>
+        <w:t>index.js</w:t>
+      </w:r>
+    </w:p>
+    <w:p>
+      <w:pPr>
+        <w:spacing w:after="0" w:line="240" w:lineRule="auto"/>
+        <w:rPr>
+          <w:rFonts w:ascii="Consolas" w:hAnsi="Consolas" w:cs="Consolas"/>
+          <w:color w:val="222222"/>
+          <w:sz w:val="18"/>
+          <w:szCs w:val="18"/>
+        </w:rPr>
+      </w:pPr>
+      <w:r>
+        <w:rPr>
+          <w:rFonts w:ascii="Consolas" w:hAnsi="Consolas" w:cs="Consolas"/>
+          <w:color w:val="222222"/>
+          <w:sz w:val="18"/>
+          <w:szCs w:val="18"/>
+        </w:rPr>
+        <w:tab/>
+      </w:r>
+      <w:r>
+        <w:rPr>
+          <w:rFonts w:ascii="Consolas" w:hAnsi="Consolas" w:cs="Consolas"/>
+          <w:color w:val="222222"/>
+          <w:sz w:val="18"/>
+          <w:szCs w:val="18"/>
+        </w:rPr>
+        <w:tab/>
+        <w:t>users.js</w:t>
+      </w:r>
+    </w:p>
+    <w:p>
+      <w:pPr>
+        <w:spacing w:after="0" w:line="240" w:lineRule="auto"/>
+        <w:rPr>
+          <w:rFonts w:ascii="Consolas" w:hAnsi="Consolas" w:cs="Consolas"/>
+          <w:color w:val="222222"/>
+          <w:sz w:val="18"/>
+          <w:szCs w:val="18"/>
+        </w:rPr>
+      </w:pPr>
+      <w:r>
+        <w:rPr>
+          <w:rFonts w:ascii="Consolas" w:hAnsi="Consolas" w:cs="Consolas"/>
+          <w:color w:val="222222"/>
+          <w:sz w:val="18"/>
+          <w:szCs w:val="18"/>
+        </w:rPr>
+        <w:tab/>
+      </w:r>
+      <w:r>
+        <w:rPr>
+          <w:rFonts w:ascii="Consolas" w:hAnsi="Consolas" w:cs="Consolas"/>
+          <w:color w:val="222222"/>
+          <w:sz w:val="18"/>
+          <w:szCs w:val="18"/>
+        </w:rPr>
+        <w:t>app.js</w:t>
+      </w:r>
+    </w:p>
+    <w:p>
+      <w:pPr>
+        <w:spacing w:after="0" w:line="240" w:lineRule="auto"/>
+        <w:ind w:left="720"/>
+        <w:rPr>
+          <w:rFonts w:ascii="Consolas" w:hAnsi="Consolas" w:cs="Consolas"/>
+          <w:color w:val="222222"/>
+          <w:sz w:val="18"/>
+          <w:szCs w:val="18"/>
+        </w:rPr>
+      </w:pPr>
+      <w:proofErr w:type="spellStart"/>
+      <w:r>
+        <w:rPr>
+          <w:rFonts w:ascii="Consolas" w:hAnsi="Consolas" w:cs="Consolas"/>
+          <w:color w:val="222222"/>
+          <w:sz w:val="18"/>
+          <w:szCs w:val="18"/>
+        </w:rPr>
+        <w:t>package.json</w:t>
+      </w:r>
+      <w:proofErr w:type="spellEnd"/>
+    </w:p>
+    <w:p/>
+    <w:p>
+      <w:r>
+        <w:lastRenderedPageBreak/>
+        <w:t xml:space="preserve">Second, the </w:t>
+      </w:r>
+      <w:r>
+        <w:t>mobile</w:t>
+      </w:r>
+      <w:r>
+        <w:t xml:space="preserve"> files structure</w:t>
+      </w:r>
+      <w:r>
+        <w:t xml:space="preserve">, which is similar to the web project, but in this case the www </w:t>
+      </w:r>
+      <w:proofErr w:type="gramStart"/>
+      <w:r>
+        <w:t>folder</w:t>
+      </w:r>
+      <w:proofErr w:type="gramEnd"/>
+      <w:r>
+        <w:t xml:space="preserve"> will contain the HTML file in the templates sub-folder and the JavaScript files in the </w:t>
+      </w:r>
+      <w:proofErr w:type="spellStart"/>
+      <w:r>
+        <w:t>js</w:t>
+      </w:r>
+      <w:proofErr w:type="spellEnd"/>
+      <w:r>
+        <w:t xml:space="preserve"> sub-folder.</w:t>
+      </w:r>
+    </w:p>
+    <w:p>
+      <w:pPr>
+        <w:spacing w:after="0" w:line="240" w:lineRule="auto"/>
+        <w:rPr>
+          <w:rFonts w:ascii="Consolas" w:hAnsi="Consolas" w:cs="Consolas"/>
+          <w:color w:val="222222"/>
+          <w:sz w:val="18"/>
+          <w:szCs w:val="18"/>
+        </w:rPr>
+      </w:pPr>
+      <w:r>
+        <w:rPr>
+          <w:rFonts w:ascii="Consolas" w:hAnsi="Consolas" w:cs="Consolas"/>
+          <w:color w:val="222222"/>
+          <w:sz w:val="18"/>
+          <w:szCs w:val="18"/>
+        </w:rPr>
+        <w:t>/</w:t>
+      </w:r>
+      <w:proofErr w:type="spellStart"/>
+      <w:r>
+        <w:rPr>
+          <w:rFonts w:ascii="Consolas" w:hAnsi="Consolas" w:cs="Consolas"/>
+          <w:color w:val="222222"/>
+          <w:sz w:val="18"/>
+          <w:szCs w:val="18"/>
+        </w:rPr>
+        <w:t>courseManager</w:t>
+      </w:r>
+      <w:r>
+        <w:rPr>
+          <w:rFonts w:ascii="Consolas" w:hAnsi="Consolas" w:cs="Consolas"/>
+          <w:color w:val="222222"/>
+          <w:sz w:val="18"/>
+          <w:szCs w:val="18"/>
+        </w:rPr>
+        <w:t>Ionic</w:t>
+      </w:r>
+      <w:proofErr w:type="spellEnd"/>
+    </w:p>
+    <w:p>
+      <w:pPr>
+        <w:spacing w:after="0" w:line="240" w:lineRule="auto"/>
+        <w:rPr>
+          <w:rFonts w:ascii="Consolas" w:hAnsi="Consolas" w:cs="Consolas"/>
+          <w:color w:val="222222"/>
+          <w:sz w:val="18"/>
+          <w:szCs w:val="18"/>
+        </w:rPr>
+      </w:pPr>
+      <w:r>
+        <w:rPr>
+          <w:rFonts w:ascii="Consolas" w:hAnsi="Consolas" w:cs="Consolas"/>
+          <w:color w:val="222222"/>
+          <w:sz w:val="18"/>
+          <w:szCs w:val="18"/>
+        </w:rPr>
+        <w:tab/>
+        <w:t>/</w:t>
+      </w:r>
+      <w:r>
+        <w:rPr>
+          <w:rFonts w:ascii="Consolas" w:hAnsi="Consolas" w:cs="Consolas"/>
+          <w:color w:val="222222"/>
+          <w:sz w:val="18"/>
+          <w:szCs w:val="18"/>
+        </w:rPr>
+        <w:t>hooks</w:t>
+      </w:r>
+    </w:p>
+    <w:p>
+      <w:pPr>
+        <w:spacing w:after="0" w:line="240" w:lineRule="auto"/>
+        <w:rPr>
+          <w:rFonts w:ascii="Consolas" w:hAnsi="Consolas" w:cs="Consolas"/>
+          <w:color w:val="222222"/>
+          <w:sz w:val="18"/>
+          <w:szCs w:val="18"/>
+        </w:rPr>
+      </w:pPr>
+      <w:r>
+        <w:rPr>
+          <w:rFonts w:ascii="Consolas" w:hAnsi="Consolas" w:cs="Consolas"/>
+          <w:color w:val="222222"/>
+          <w:sz w:val="18"/>
+          <w:szCs w:val="18"/>
+        </w:rPr>
+        <w:tab/>
+        <w:t>/</w:t>
+      </w:r>
+      <w:proofErr w:type="spellStart"/>
+      <w:r>
+        <w:rPr>
+          <w:rFonts w:ascii="Consolas" w:hAnsi="Consolas" w:cs="Consolas"/>
+          <w:color w:val="222222"/>
+          <w:sz w:val="18"/>
+          <w:szCs w:val="18"/>
+        </w:rPr>
+        <w:t>node_modules</w:t>
+      </w:r>
+      <w:proofErr w:type="spellEnd"/>
+    </w:p>
+    <w:p>
+      <w:pPr>
+        <w:spacing w:after="0" w:line="240" w:lineRule="auto"/>
+        <w:rPr>
+          <w:rFonts w:ascii="Consolas" w:hAnsi="Consolas" w:cs="Consolas"/>
+          <w:color w:val="222222"/>
+          <w:sz w:val="18"/>
+          <w:szCs w:val="18"/>
+        </w:rPr>
+      </w:pPr>
+      <w:r>
+        <w:rPr>
+          <w:rFonts w:ascii="Consolas" w:hAnsi="Consolas" w:cs="Consolas"/>
+          <w:color w:val="222222"/>
+          <w:sz w:val="18"/>
+          <w:szCs w:val="18"/>
+        </w:rPr>
+        <w:tab/>
+        <w:t>/plugins</w:t>
+      </w:r>
+    </w:p>
+    <w:p>
+      <w:pPr>
+        <w:spacing w:after="0" w:line="240" w:lineRule="auto"/>
+        <w:rPr>
+          <w:rFonts w:ascii="Consolas" w:hAnsi="Consolas" w:cs="Consolas"/>
+          <w:color w:val="222222"/>
+          <w:sz w:val="18"/>
+          <w:szCs w:val="18"/>
+        </w:rPr>
+      </w:pPr>
+      <w:r>
+        <w:rPr>
+          <w:rFonts w:ascii="Consolas" w:hAnsi="Consolas" w:cs="Consolas"/>
+          <w:color w:val="222222"/>
+          <w:sz w:val="18"/>
+          <w:szCs w:val="18"/>
+        </w:rPr>
+        <w:tab/>
+      </w:r>
+      <w:r>
+        <w:rPr>
+          <w:rFonts w:ascii="Consolas" w:hAnsi="Consolas" w:cs="Consolas"/>
+          <w:color w:val="222222"/>
+          <w:sz w:val="18"/>
+          <w:szCs w:val="18"/>
+        </w:rPr>
+        <w:t>/routes</w:t>
+      </w:r>
+    </w:p>
+    <w:p>
+      <w:pPr>
+        <w:spacing w:after="0" w:line="240" w:lineRule="auto"/>
+        <w:rPr>
+          <w:rFonts w:ascii="Consolas" w:hAnsi="Consolas" w:cs="Consolas"/>
+          <w:color w:val="222222"/>
+          <w:sz w:val="18"/>
+          <w:szCs w:val="18"/>
+        </w:rPr>
+      </w:pPr>
+      <w:r>
+        <w:rPr>
+          <w:rFonts w:ascii="Consolas" w:hAnsi="Consolas" w:cs="Consolas"/>
+          <w:color w:val="222222"/>
+          <w:sz w:val="18"/>
+          <w:szCs w:val="18"/>
+        </w:rPr>
+        <w:tab/>
+      </w:r>
+      <w:r>
+        <w:rPr>
+          <w:rFonts w:ascii="Consolas" w:hAnsi="Consolas" w:cs="Consolas"/>
+          <w:color w:val="222222"/>
+          <w:sz w:val="18"/>
+          <w:szCs w:val="18"/>
+        </w:rPr>
+        <w:tab/>
+        <w:t>authors.js</w:t>
+      </w:r>
+    </w:p>
+    <w:p>
+      <w:pPr>
+        <w:spacing w:after="0" w:line="240" w:lineRule="auto"/>
+        <w:rPr>
+          <w:rFonts w:ascii="Consolas" w:hAnsi="Consolas" w:cs="Consolas"/>
+          <w:color w:val="222222"/>
+          <w:sz w:val="18"/>
+          <w:szCs w:val="18"/>
+        </w:rPr>
+      </w:pPr>
+      <w:r>
+        <w:rPr>
+          <w:rFonts w:ascii="Consolas" w:hAnsi="Consolas" w:cs="Consolas"/>
+          <w:color w:val="222222"/>
+          <w:sz w:val="18"/>
+          <w:szCs w:val="18"/>
+        </w:rPr>
+        <w:tab/>
+      </w:r>
+      <w:r>
+        <w:rPr>
+          <w:rFonts w:ascii="Consolas" w:hAnsi="Consolas" w:cs="Consolas"/>
+          <w:color w:val="222222"/>
+          <w:sz w:val="18"/>
+          <w:szCs w:val="18"/>
+        </w:rPr>
+        <w:tab/>
+        <w:t>courses.js</w:t>
+      </w:r>
+    </w:p>
+    <w:p>
+      <w:pPr>
+        <w:spacing w:after="0" w:line="240" w:lineRule="auto"/>
+        <w:rPr>
+          <w:rFonts w:ascii="Consolas" w:hAnsi="Consolas" w:cs="Consolas"/>
+          <w:color w:val="222222"/>
+          <w:sz w:val="18"/>
+          <w:szCs w:val="18"/>
+        </w:rPr>
+      </w:pPr>
+      <w:r>
+        <w:rPr>
+          <w:rFonts w:ascii="Consolas" w:hAnsi="Consolas" w:cs="Consolas"/>
+          <w:color w:val="222222"/>
+          <w:sz w:val="18"/>
+          <w:szCs w:val="18"/>
+        </w:rPr>
+        <w:tab/>
+      </w:r>
+      <w:r>
+        <w:rPr>
+          <w:rFonts w:ascii="Consolas" w:hAnsi="Consolas" w:cs="Consolas"/>
+          <w:color w:val="222222"/>
+          <w:sz w:val="18"/>
+          <w:szCs w:val="18"/>
+        </w:rPr>
+        <w:tab/>
+        <w:t>index.js</w:t>
+      </w:r>
+    </w:p>
+    <w:p>
+      <w:pPr>
+        <w:spacing w:after="0" w:line="240" w:lineRule="auto"/>
+        <w:rPr>
+          <w:rFonts w:ascii="Consolas" w:hAnsi="Consolas" w:cs="Consolas"/>
+          <w:color w:val="222222"/>
+          <w:sz w:val="18"/>
+          <w:szCs w:val="18"/>
+        </w:rPr>
+      </w:pPr>
+      <w:r>
+        <w:rPr>
+          <w:rFonts w:ascii="Consolas" w:hAnsi="Consolas" w:cs="Consolas"/>
+          <w:color w:val="222222"/>
+          <w:sz w:val="18"/>
+          <w:szCs w:val="18"/>
+        </w:rPr>
+        <w:tab/>
+      </w:r>
+      <w:r>
+        <w:rPr>
+          <w:rFonts w:ascii="Consolas" w:hAnsi="Consolas" w:cs="Consolas"/>
+          <w:color w:val="222222"/>
+          <w:sz w:val="18"/>
+          <w:szCs w:val="18"/>
+        </w:rPr>
+        <w:tab/>
+        <w:t>users.js</w:t>
+      </w:r>
+    </w:p>
+    <w:p>
+      <w:pPr>
+        <w:spacing w:after="0" w:line="240" w:lineRule="auto"/>
+        <w:ind w:left="720"/>
+        <w:rPr>
+          <w:rFonts w:ascii="Consolas" w:hAnsi="Consolas" w:cs="Consolas"/>
+          <w:color w:val="222222"/>
+          <w:sz w:val="18"/>
+          <w:szCs w:val="18"/>
+        </w:rPr>
+      </w:pPr>
+      <w:r>
+        <w:rPr>
+          <w:rFonts w:ascii="Consolas" w:hAnsi="Consolas" w:cs="Consolas"/>
+          <w:color w:val="222222"/>
+          <w:sz w:val="18"/>
+          <w:szCs w:val="18"/>
+        </w:rPr>
+        <w:t>/</w:t>
+      </w:r>
+      <w:r>
+        <w:rPr>
+          <w:rFonts w:ascii="Consolas" w:hAnsi="Consolas" w:cs="Consolas"/>
+          <w:color w:val="222222"/>
+          <w:sz w:val="18"/>
+          <w:szCs w:val="18"/>
+        </w:rPr>
+        <w:t>www</w:t>
+      </w:r>
+    </w:p>
+    <w:p>
+      <w:pPr>
+        <w:spacing w:after="0" w:line="240" w:lineRule="auto"/>
+        <w:rPr>
+          <w:rFonts w:ascii="Consolas" w:hAnsi="Consolas" w:cs="Consolas"/>
+          <w:color w:val="222222"/>
+          <w:sz w:val="18"/>
+          <w:szCs w:val="18"/>
+        </w:rPr>
+      </w:pPr>
+      <w:r>
+        <w:rPr>
+          <w:rFonts w:ascii="Consolas" w:hAnsi="Consolas" w:cs="Consolas"/>
+          <w:color w:val="222222"/>
+          <w:sz w:val="18"/>
+          <w:szCs w:val="18"/>
+        </w:rPr>
+        <w:tab/>
+      </w:r>
+      <w:r>
+        <w:rPr>
+          <w:rFonts w:ascii="Consolas" w:hAnsi="Consolas" w:cs="Consolas"/>
+          <w:color w:val="222222"/>
+          <w:sz w:val="18"/>
+          <w:szCs w:val="18"/>
+        </w:rPr>
+        <w:tab/>
+        <w:t>/</w:t>
+      </w:r>
+      <w:proofErr w:type="spellStart"/>
+      <w:r>
+        <w:rPr>
+          <w:rFonts w:ascii="Consolas" w:hAnsi="Consolas" w:cs="Consolas"/>
+          <w:color w:val="222222"/>
+          <w:sz w:val="18"/>
+          <w:szCs w:val="18"/>
+        </w:rPr>
+        <w:t>img</w:t>
+      </w:r>
+      <w:proofErr w:type="spellEnd"/>
+    </w:p>
+    <w:p>
+      <w:pPr>
+        <w:spacing w:after="0" w:line="240" w:lineRule="auto"/>
+        <w:rPr>
+          <w:rFonts w:ascii="Consolas" w:hAnsi="Consolas" w:cs="Consolas"/>
+          <w:color w:val="222222"/>
+          <w:sz w:val="18"/>
+          <w:szCs w:val="18"/>
+        </w:rPr>
+      </w:pPr>
+      <w:r>
+        <w:rPr>
+          <w:rFonts w:ascii="Consolas" w:hAnsi="Consolas" w:cs="Consolas"/>
+          <w:color w:val="222222"/>
+          <w:sz w:val="18"/>
+          <w:szCs w:val="18"/>
+        </w:rPr>
+        <w:tab/>
+      </w:r>
+      <w:r>
+        <w:rPr>
+          <w:rFonts w:ascii="Consolas" w:hAnsi="Consolas" w:cs="Consolas"/>
+          <w:color w:val="222222"/>
+          <w:sz w:val="18"/>
+          <w:szCs w:val="18"/>
+        </w:rPr>
+        <w:tab/>
+        <w:t>/</w:t>
+      </w:r>
+      <w:proofErr w:type="spellStart"/>
+      <w:r>
+        <w:rPr>
+          <w:rFonts w:ascii="Consolas" w:hAnsi="Consolas" w:cs="Consolas"/>
+          <w:color w:val="222222"/>
+          <w:sz w:val="18"/>
+          <w:szCs w:val="18"/>
+        </w:rPr>
+        <w:t>js</w:t>
+      </w:r>
+      <w:proofErr w:type="spellEnd"/>
+    </w:p>
+    <w:p>
+      <w:pPr>
+        <w:spacing w:after="0" w:line="240" w:lineRule="auto"/>
+        <w:rPr>
+          <w:rFonts w:ascii="Consolas" w:hAnsi="Consolas" w:cs="Consolas"/>
+          <w:color w:val="222222"/>
+          <w:sz w:val="18"/>
+          <w:szCs w:val="18"/>
+        </w:rPr>
+      </w:pPr>
+      <w:r>
+        <w:rPr>
+          <w:rFonts w:ascii="Consolas" w:hAnsi="Consolas" w:cs="Consolas"/>
+          <w:color w:val="222222"/>
+          <w:sz w:val="18"/>
+          <w:szCs w:val="18"/>
+        </w:rPr>
+        <w:tab/>
+      </w:r>
+      <w:r>
+        <w:rPr>
+          <w:rFonts w:ascii="Consolas" w:hAnsi="Consolas" w:cs="Consolas"/>
+          <w:color w:val="222222"/>
+          <w:sz w:val="18"/>
+          <w:szCs w:val="18"/>
+        </w:rPr>
+        <w:tab/>
+      </w:r>
+      <w:r>
+        <w:rPr>
+          <w:rFonts w:ascii="Consolas" w:hAnsi="Consolas" w:cs="Consolas"/>
+          <w:color w:val="222222"/>
+          <w:sz w:val="18"/>
+          <w:szCs w:val="18"/>
+        </w:rPr>
+        <w:tab/>
+        <w:t>app.js</w:t>
+      </w:r>
+    </w:p>
+    <w:p>
+      <w:pPr>
+        <w:spacing w:after="0" w:line="240" w:lineRule="auto"/>
+        <w:rPr>
+          <w:rFonts w:ascii="Consolas" w:hAnsi="Consolas" w:cs="Consolas"/>
+          <w:color w:val="222222"/>
+          <w:sz w:val="18"/>
+          <w:szCs w:val="18"/>
+        </w:rPr>
+      </w:pPr>
+      <w:r>
+        <w:rPr>
+          <w:rFonts w:ascii="Consolas" w:hAnsi="Consolas" w:cs="Consolas"/>
+          <w:color w:val="222222"/>
+          <w:sz w:val="18"/>
+          <w:szCs w:val="18"/>
+        </w:rPr>
+        <w:tab/>
+      </w:r>
+      <w:r>
+        <w:rPr>
+          <w:rFonts w:ascii="Consolas" w:hAnsi="Consolas" w:cs="Consolas"/>
+          <w:color w:val="222222"/>
+          <w:sz w:val="18"/>
+          <w:szCs w:val="18"/>
+        </w:rPr>
+        <w:tab/>
+      </w:r>
+      <w:r>
+        <w:rPr>
+          <w:rFonts w:ascii="Consolas" w:hAnsi="Consolas" w:cs="Consolas"/>
+          <w:color w:val="222222"/>
+          <w:sz w:val="18"/>
+          <w:szCs w:val="18"/>
+        </w:rPr>
+        <w:tab/>
+        <w:t>controllers.js</w:t>
+      </w:r>
+    </w:p>
+    <w:p>
+      <w:pPr>
+        <w:spacing w:after="0" w:line="240" w:lineRule="auto"/>
+        <w:rPr>
+          <w:rFonts w:ascii="Consolas" w:hAnsi="Consolas" w:cs="Consolas"/>
+          <w:color w:val="222222"/>
+          <w:sz w:val="18"/>
+          <w:szCs w:val="18"/>
+        </w:rPr>
+      </w:pPr>
+      <w:r>
+        <w:rPr>
+          <w:rFonts w:ascii="Consolas" w:hAnsi="Consolas" w:cs="Consolas"/>
+          <w:color w:val="222222"/>
+          <w:sz w:val="18"/>
+          <w:szCs w:val="18"/>
+        </w:rPr>
+        <w:tab/>
+      </w:r>
+      <w:r>
+        <w:rPr>
+          <w:rFonts w:ascii="Consolas" w:hAnsi="Consolas" w:cs="Consolas"/>
+          <w:color w:val="222222"/>
+          <w:sz w:val="18"/>
+          <w:szCs w:val="18"/>
+        </w:rPr>
+        <w:tab/>
+      </w:r>
+      <w:r>
+        <w:rPr>
+          <w:rFonts w:ascii="Consolas" w:hAnsi="Consolas" w:cs="Consolas"/>
+          <w:color w:val="222222"/>
+          <w:sz w:val="18"/>
+          <w:szCs w:val="18"/>
+        </w:rPr>
+        <w:tab/>
+        <w:t>services.js</w:t>
+      </w:r>
+    </w:p>
+    <w:p>
+      <w:pPr>
+        <w:spacing w:after="0" w:line="240" w:lineRule="auto"/>
+        <w:rPr>
+          <w:rFonts w:ascii="Consolas" w:hAnsi="Consolas" w:cs="Consolas"/>
+          <w:color w:val="222222"/>
+          <w:sz w:val="18"/>
+          <w:szCs w:val="18"/>
+        </w:rPr>
+      </w:pPr>
+      <w:r>
+        <w:rPr>
+          <w:rFonts w:ascii="Consolas" w:hAnsi="Consolas" w:cs="Consolas"/>
+          <w:color w:val="222222"/>
+          <w:sz w:val="18"/>
+          <w:szCs w:val="18"/>
+        </w:rPr>
+        <w:tab/>
+      </w:r>
+      <w:r>
+        <w:rPr>
+          <w:rFonts w:ascii="Consolas" w:hAnsi="Consolas" w:cs="Consolas"/>
+          <w:color w:val="222222"/>
+          <w:sz w:val="18"/>
+          <w:szCs w:val="18"/>
+        </w:rPr>
+        <w:tab/>
+        <w:t>/</w:t>
+      </w:r>
+      <w:proofErr w:type="spellStart"/>
+      <w:r>
+        <w:rPr>
+          <w:rFonts w:ascii="Consolas" w:hAnsi="Consolas" w:cs="Consolas"/>
+          <w:color w:val="222222"/>
+          <w:sz w:val="18"/>
+          <w:szCs w:val="18"/>
+        </w:rPr>
+        <w:t>css</w:t>
+      </w:r>
+      <w:proofErr w:type="spellEnd"/>
+    </w:p>
+    <w:p>
+      <w:pPr>
+        <w:spacing w:after="0" w:line="240" w:lineRule="auto"/>
+        <w:rPr>
+          <w:rFonts w:ascii="Consolas" w:hAnsi="Consolas" w:cs="Consolas"/>
+          <w:color w:val="222222"/>
+          <w:sz w:val="18"/>
+          <w:szCs w:val="18"/>
+        </w:rPr>
+      </w:pPr>
+      <w:r>
+        <w:rPr>
+          <w:rFonts w:ascii="Consolas" w:hAnsi="Consolas" w:cs="Consolas"/>
+          <w:color w:val="222222"/>
+          <w:sz w:val="18"/>
+          <w:szCs w:val="18"/>
+        </w:rPr>
+        <w:tab/>
+      </w:r>
+      <w:r>
+        <w:rPr>
+          <w:rFonts w:ascii="Consolas" w:hAnsi="Consolas" w:cs="Consolas"/>
+          <w:color w:val="222222"/>
+          <w:sz w:val="18"/>
+          <w:szCs w:val="18"/>
+        </w:rPr>
+        <w:tab/>
+      </w:r>
+      <w:r>
+        <w:rPr>
+          <w:rFonts w:ascii="Consolas" w:hAnsi="Consolas" w:cs="Consolas"/>
+          <w:color w:val="222222"/>
+          <w:sz w:val="18"/>
+          <w:szCs w:val="18"/>
+        </w:rPr>
+        <w:tab/>
+        <w:t>site.css</w:t>
+      </w:r>
+    </w:p>
+    <w:p>
+      <w:pPr>
+        <w:spacing w:after="0" w:line="240" w:lineRule="auto"/>
+        <w:rPr>
+          <w:rFonts w:ascii="Consolas" w:hAnsi="Consolas" w:cs="Consolas"/>
+          <w:color w:val="222222"/>
+          <w:sz w:val="18"/>
+          <w:szCs w:val="18"/>
+        </w:rPr>
+      </w:pPr>
+      <w:r>
+        <w:rPr>
+          <w:rFonts w:ascii="Consolas" w:hAnsi="Consolas" w:cs="Consolas"/>
+          <w:color w:val="222222"/>
+          <w:sz w:val="18"/>
+          <w:szCs w:val="18"/>
+        </w:rPr>
+        <w:tab/>
+      </w:r>
+      <w:r>
+        <w:rPr>
+          <w:rFonts w:ascii="Consolas" w:hAnsi="Consolas" w:cs="Consolas"/>
+          <w:color w:val="222222"/>
+          <w:sz w:val="18"/>
+          <w:szCs w:val="18"/>
+        </w:rPr>
+        <w:tab/>
+        <w:t>/lib</w:t>
+      </w:r>
+    </w:p>
+    <w:p>
+      <w:pPr>
+        <w:spacing w:after="0" w:line="240" w:lineRule="auto"/>
+        <w:rPr>
+          <w:rFonts w:ascii="Consolas" w:hAnsi="Consolas" w:cs="Consolas"/>
+          <w:color w:val="222222"/>
+          <w:sz w:val="18"/>
+          <w:szCs w:val="18"/>
+        </w:rPr>
+      </w:pPr>
+      <w:r>
+        <w:rPr>
+          <w:rFonts w:ascii="Consolas" w:hAnsi="Consolas" w:cs="Consolas"/>
+          <w:color w:val="222222"/>
+          <w:sz w:val="18"/>
+          <w:szCs w:val="18"/>
+        </w:rPr>
+        <w:tab/>
+      </w:r>
+      <w:r>
+        <w:rPr>
+          <w:rFonts w:ascii="Consolas" w:hAnsi="Consolas" w:cs="Consolas"/>
+          <w:color w:val="222222"/>
+          <w:sz w:val="18"/>
+          <w:szCs w:val="18"/>
+        </w:rPr>
+        <w:tab/>
+        <w:t>/</w:t>
+      </w:r>
+      <w:r>
+        <w:rPr>
+          <w:rFonts w:ascii="Consolas" w:hAnsi="Consolas" w:cs="Consolas"/>
+          <w:color w:val="222222"/>
+          <w:sz w:val="18"/>
+          <w:szCs w:val="18"/>
+        </w:rPr>
+        <w:t>templates</w:t>
+      </w:r>
+    </w:p>
+    <w:p>
+      <w:pPr>
+        <w:spacing w:after="0" w:line="240" w:lineRule="auto"/>
+        <w:rPr>
+          <w:rFonts w:ascii="Consolas" w:hAnsi="Consolas" w:cs="Consolas"/>
+          <w:color w:val="222222"/>
+          <w:sz w:val="18"/>
+          <w:szCs w:val="18"/>
+        </w:rPr>
+      </w:pPr>
+      <w:r>
+        <w:rPr>
+          <w:rFonts w:ascii="Consolas" w:hAnsi="Consolas" w:cs="Consolas"/>
+          <w:color w:val="222222"/>
+          <w:sz w:val="18"/>
+          <w:szCs w:val="18"/>
+        </w:rPr>
+        <w:tab/>
+      </w:r>
+      <w:r>
+        <w:rPr>
+          <w:rFonts w:ascii="Consolas" w:hAnsi="Consolas" w:cs="Consolas"/>
+          <w:color w:val="222222"/>
+          <w:sz w:val="18"/>
+          <w:szCs w:val="18"/>
+        </w:rPr>
+        <w:tab/>
+      </w:r>
+      <w:r>
+        <w:rPr>
+          <w:rFonts w:ascii="Consolas" w:hAnsi="Consolas" w:cs="Consolas"/>
+          <w:color w:val="222222"/>
+          <w:sz w:val="18"/>
+          <w:szCs w:val="18"/>
+        </w:rPr>
+        <w:tab/>
+        <w:t>aboutUs.html</w:t>
+      </w:r>
+    </w:p>
+    <w:p>
+      <w:pPr>
+        <w:spacing w:after="0" w:line="240" w:lineRule="auto"/>
+        <w:rPr>
+          <w:rFonts w:ascii="Consolas" w:hAnsi="Consolas" w:cs="Consolas"/>
+          <w:color w:val="222222"/>
+          <w:sz w:val="18"/>
+          <w:szCs w:val="18"/>
+        </w:rPr>
+      </w:pPr>
+      <w:r>
+        <w:rPr>
+          <w:rFonts w:ascii="Consolas" w:hAnsi="Consolas" w:cs="Consolas"/>
+          <w:color w:val="222222"/>
+          <w:sz w:val="18"/>
+          <w:szCs w:val="18"/>
+        </w:rPr>
+        <w:tab/>
+      </w:r>
+      <w:r>
+        <w:rPr>
+          <w:rFonts w:ascii="Consolas" w:hAnsi="Consolas" w:cs="Consolas"/>
+          <w:color w:val="222222"/>
+          <w:sz w:val="18"/>
+          <w:szCs w:val="18"/>
+        </w:rPr>
+        <w:tab/>
+      </w:r>
+      <w:r>
+        <w:rPr>
+          <w:rFonts w:ascii="Consolas" w:hAnsi="Consolas" w:cs="Consolas"/>
+          <w:color w:val="222222"/>
+          <w:sz w:val="18"/>
+          <w:szCs w:val="18"/>
+        </w:rPr>
+        <w:tab/>
+        <w:t>course.html</w:t>
+      </w:r>
+    </w:p>
+    <w:p>
+      <w:pPr>
+        <w:spacing w:after="0" w:line="240" w:lineRule="auto"/>
+        <w:rPr>
+          <w:rFonts w:ascii="Consolas" w:hAnsi="Consolas" w:cs="Consolas"/>
+          <w:color w:val="222222"/>
+          <w:sz w:val="18"/>
+          <w:szCs w:val="18"/>
+        </w:rPr>
+      </w:pPr>
+      <w:r>
+        <w:rPr>
+          <w:rFonts w:ascii="Consolas" w:hAnsi="Consolas" w:cs="Consolas"/>
+          <w:color w:val="222222"/>
+          <w:sz w:val="18"/>
+          <w:szCs w:val="18"/>
+        </w:rPr>
+        <w:tab/>
+      </w:r>
+      <w:r>
+        <w:rPr>
+          <w:rFonts w:ascii="Consolas" w:hAnsi="Consolas" w:cs="Consolas"/>
+          <w:color w:val="222222"/>
+          <w:sz w:val="18"/>
+          <w:szCs w:val="18"/>
+        </w:rPr>
+        <w:tab/>
+      </w:r>
+      <w:r>
+        <w:rPr>
+          <w:rFonts w:ascii="Consolas" w:hAnsi="Consolas" w:cs="Consolas"/>
+          <w:color w:val="222222"/>
+          <w:sz w:val="18"/>
+          <w:szCs w:val="18"/>
+        </w:rPr>
+        <w:tab/>
+        <w:t>home.html</w:t>
+      </w:r>
+    </w:p>
+    <w:p>
+      <w:pPr>
+        <w:spacing w:after="0" w:line="240" w:lineRule="auto"/>
+        <w:rPr>
+          <w:rFonts w:ascii="Consolas" w:hAnsi="Consolas" w:cs="Consolas"/>
+          <w:color w:val="222222"/>
+          <w:sz w:val="18"/>
+          <w:szCs w:val="18"/>
+        </w:rPr>
+      </w:pPr>
+      <w:r>
+        <w:rPr>
+          <w:rFonts w:ascii="Consolas" w:hAnsi="Consolas" w:cs="Consolas"/>
+          <w:color w:val="222222"/>
+          <w:sz w:val="18"/>
+          <w:szCs w:val="18"/>
+        </w:rPr>
+        <w:tab/>
+      </w:r>
+      <w:r>
+        <w:rPr>
+          <w:rFonts w:ascii="Consolas" w:hAnsi="Consolas" w:cs="Consolas"/>
+          <w:color w:val="222222"/>
+          <w:sz w:val="18"/>
+          <w:szCs w:val="18"/>
+        </w:rPr>
+        <w:tab/>
+      </w:r>
+      <w:r>
+        <w:rPr>
+          <w:rFonts w:ascii="Consolas" w:hAnsi="Consolas" w:cs="Consolas"/>
+          <w:color w:val="222222"/>
+          <w:sz w:val="18"/>
+          <w:szCs w:val="18"/>
+        </w:rPr>
+        <w:tab/>
+        <w:t>login.html</w:t>
+      </w:r>
+    </w:p>
+    <w:p>
+      <w:pPr>
+        <w:spacing w:after="0" w:line="240" w:lineRule="auto"/>
+        <w:rPr>
+          <w:rFonts w:ascii="Consolas" w:hAnsi="Consolas" w:cs="Consolas"/>
+          <w:color w:val="222222"/>
+          <w:sz w:val="18"/>
+          <w:szCs w:val="18"/>
+        </w:rPr>
+      </w:pPr>
+      <w:r>
+        <w:rPr>
+          <w:rFonts w:ascii="Consolas" w:hAnsi="Consolas" w:cs="Consolas"/>
+          <w:color w:val="222222"/>
+          <w:sz w:val="18"/>
+          <w:szCs w:val="18"/>
+        </w:rPr>
+        <w:tab/>
+      </w:r>
+      <w:r>
+        <w:rPr>
+          <w:rFonts w:ascii="Consolas" w:hAnsi="Consolas" w:cs="Consolas"/>
+          <w:color w:val="222222"/>
+          <w:sz w:val="18"/>
+          <w:szCs w:val="18"/>
+        </w:rPr>
+        <w:tab/>
+      </w:r>
+      <w:r>
+        <w:rPr>
+          <w:rFonts w:ascii="Consolas" w:hAnsi="Consolas" w:cs="Consolas"/>
+          <w:color w:val="222222"/>
+          <w:sz w:val="18"/>
+          <w:szCs w:val="18"/>
+        </w:rPr>
+        <w:tab/>
+        <w:t>menu.html</w:t>
+      </w:r>
+    </w:p>
+    <w:p>
+      <w:pPr>
+        <w:spacing w:after="0" w:line="240" w:lineRule="auto"/>
+        <w:rPr>
+          <w:rFonts w:ascii="Consolas" w:hAnsi="Consolas" w:cs="Consolas"/>
+          <w:color w:val="222222"/>
+          <w:sz w:val="18"/>
+          <w:szCs w:val="18"/>
+        </w:rPr>
+      </w:pPr>
+      <w:r>
+        <w:rPr>
+          <w:rFonts w:ascii="Consolas" w:hAnsi="Consolas" w:cs="Consolas"/>
+          <w:color w:val="222222"/>
+          <w:sz w:val="18"/>
+          <w:szCs w:val="18"/>
+        </w:rPr>
+        <w:tab/>
+      </w:r>
+      <w:r>
+        <w:rPr>
+          <w:rFonts w:ascii="Consolas" w:hAnsi="Consolas" w:cs="Consolas"/>
+          <w:color w:val="222222"/>
+          <w:sz w:val="18"/>
+          <w:szCs w:val="18"/>
+        </w:rPr>
+        <w:tab/>
+      </w:r>
+      <w:r>
+        <w:rPr>
+          <w:rFonts w:ascii="Consolas" w:hAnsi="Consolas" w:cs="Consolas"/>
+          <w:color w:val="222222"/>
+          <w:sz w:val="18"/>
+          <w:szCs w:val="18"/>
+        </w:rPr>
+        <w:tab/>
+        <w:t>newCourse.html</w:t>
+      </w:r>
+    </w:p>
+    <w:p>
+      <w:pPr>
+        <w:spacing w:after="0" w:line="240" w:lineRule="auto"/>
+        <w:rPr>
+          <w:rFonts w:ascii="Consolas" w:hAnsi="Consolas" w:cs="Consolas"/>
+          <w:color w:val="222222"/>
+          <w:sz w:val="18"/>
+          <w:szCs w:val="18"/>
+        </w:rPr>
+      </w:pPr>
+      <w:r>
+        <w:rPr>
+          <w:rFonts w:ascii="Consolas" w:hAnsi="Consolas" w:cs="Consolas"/>
+          <w:color w:val="222222"/>
+          <w:sz w:val="18"/>
+          <w:szCs w:val="18"/>
+        </w:rPr>
+        <w:tab/>
+      </w:r>
+      <w:r>
+        <w:rPr>
+          <w:rFonts w:ascii="Consolas" w:hAnsi="Consolas" w:cs="Consolas"/>
+          <w:color w:val="222222"/>
+          <w:sz w:val="18"/>
+          <w:szCs w:val="18"/>
+        </w:rPr>
+        <w:tab/>
+      </w:r>
+      <w:r>
+        <w:rPr>
+          <w:rFonts w:ascii="Consolas" w:hAnsi="Consolas" w:cs="Consolas"/>
+          <w:color w:val="222222"/>
+          <w:sz w:val="18"/>
+          <w:szCs w:val="18"/>
+        </w:rPr>
+        <w:tab/>
+        <w:t>register.html</w:t>
+      </w:r>
+    </w:p>
+    <w:p>
+      <w:pPr>
+        <w:spacing w:after="0" w:line="240" w:lineRule="auto"/>
+        <w:rPr>
+          <w:rFonts w:ascii="Consolas" w:hAnsi="Consolas" w:cs="Consolas"/>
+          <w:color w:val="222222"/>
+          <w:sz w:val="18"/>
+          <w:szCs w:val="18"/>
+        </w:rPr>
+      </w:pPr>
+      <w:r>
+        <w:rPr>
+          <w:rFonts w:ascii="Consolas" w:hAnsi="Consolas" w:cs="Consolas"/>
+          <w:color w:val="222222"/>
+          <w:sz w:val="18"/>
+          <w:szCs w:val="18"/>
+        </w:rPr>
+        <w:tab/>
+      </w:r>
+      <w:r>
+        <w:rPr>
+          <w:rFonts w:ascii="Consolas" w:hAnsi="Consolas" w:cs="Consolas"/>
+          <w:color w:val="222222"/>
+          <w:sz w:val="18"/>
+          <w:szCs w:val="18"/>
+        </w:rPr>
+        <w:tab/>
+        <w:t>index.html</w:t>
+      </w:r>
+    </w:p>
+    <w:p>
+      <w:pPr>
+        <w:spacing w:after="0" w:line="240" w:lineRule="auto"/>
+        <w:rPr>
+          <w:rFonts w:ascii="Consolas" w:hAnsi="Consolas" w:cs="Consolas"/>
+          <w:color w:val="222222"/>
+          <w:sz w:val="18"/>
+          <w:szCs w:val="18"/>
+        </w:rPr>
+      </w:pPr>
+      <w:r>
+        <w:rPr>
+          <w:rFonts w:ascii="Consolas" w:hAnsi="Consolas" w:cs="Consolas"/>
+          <w:color w:val="222222"/>
+          <w:sz w:val="18"/>
+          <w:szCs w:val="18"/>
+        </w:rPr>
+        <w:tab/>
+      </w:r>
+      <w:r>
+        <w:rPr>
+          <w:rFonts w:ascii="Consolas" w:hAnsi="Consolas" w:cs="Consolas"/>
+          <w:color w:val="222222"/>
+          <w:sz w:val="18"/>
+          <w:szCs w:val="18"/>
+        </w:rPr>
+        <w:t>app.js</w:t>
+      </w:r>
+    </w:p>
+    <w:p>
+      <w:pPr>
+        <w:spacing w:after="0" w:line="240" w:lineRule="auto"/>
+        <w:ind w:firstLine="720"/>
+      </w:pPr>
+      <w:proofErr w:type="spellStart"/>
+      <w:r>
+        <w:rPr>
+          <w:rFonts w:ascii="Consolas" w:hAnsi="Consolas" w:cs="Consolas"/>
+          <w:color w:val="222222"/>
+          <w:sz w:val="18"/>
+          <w:szCs w:val="18"/>
+        </w:rPr>
+        <w:t>package.json</w:t>
+      </w:r>
+      <w:proofErr w:type="spellEnd"/>
+    </w:p>
+    <w:p/>
+    <w:p>
+      <w:pPr>
+        <w:rPr>
+          <w:sz w:val="18"/>
+        </w:rPr>
+      </w:pPr>
       <w:r>
         <w:t>2.3 Database Schemas, Design and Structure</w:t>
       </w:r>
     </w:p>
     <w:p>
       <w:r>
-        <w:t>Give any details of the database schema and the structure of your database storage (documents etc.).</w:t>
-      </w:r>
-    </w:p>
-    <w:p>
+        <w:t>The database in use will be a NoSQL DB, m</w:t>
+      </w:r>
+      <w:r>
+        <w:t>ore specifically MongoDB. The database</w:t>
+      </w:r>
+      <w:r>
+        <w:t xml:space="preserve"> will be divided in three collections: authors, courses, and users. Each of these collections will have the following document structure.</w:t>
+      </w:r>
+    </w:p>
+    <w:p>
+      <w:pPr>
+        <w:pStyle w:val="ListParagraph"/>
+        <w:numPr>
+          <w:ilvl w:val="0"/>
+          <w:numId w:val="7"/>
+        </w:numPr>
+      </w:pPr>
+      <w:r>
+        <w:t>authors:</w:t>
+      </w:r>
+    </w:p>
+    <w:p>
+      <w:pPr>
+        <w:pStyle w:val="ListParagraph"/>
+        <w:numPr>
+          <w:ilvl w:val="1"/>
+          <w:numId w:val="7"/>
+        </w:numPr>
+      </w:pPr>
+      <w:r>
+        <w:t>_id: MongoDB auto</w:t>
+      </w:r>
+      <w:r>
+        <w:t>-</w:t>
+      </w:r>
+      <w:r>
+        <w:t>generated Id</w:t>
+      </w:r>
+      <w:r>
+        <w:t>.</w:t>
+      </w:r>
+    </w:p>
+    <w:p>
+      <w:pPr>
+        <w:pStyle w:val="ListParagraph"/>
+        <w:numPr>
+          <w:ilvl w:val="1"/>
+          <w:numId w:val="7"/>
+        </w:numPr>
+      </w:pPr>
+      <w:r>
+        <w:t xml:space="preserve">Id: </w:t>
+      </w:r>
+      <w:r>
+        <w:t>Author’s s</w:t>
+      </w:r>
+      <w:r>
+        <w:t>ystem Id</w:t>
+      </w:r>
+      <w:r>
+        <w:t>.</w:t>
+      </w:r>
+    </w:p>
+    <w:p>
+      <w:pPr>
+        <w:pStyle w:val="ListParagraph"/>
+        <w:numPr>
+          <w:ilvl w:val="1"/>
+          <w:numId w:val="7"/>
+        </w:numPr>
+      </w:pPr>
+      <w:proofErr w:type="spellStart"/>
+      <w:proofErr w:type="gramStart"/>
+      <w:r>
+        <w:t>firstName</w:t>
+      </w:r>
+      <w:proofErr w:type="spellEnd"/>
+      <w:proofErr w:type="gramEnd"/>
+      <w:r>
+        <w:t>: Author’s first name</w:t>
+      </w:r>
+      <w:r>
+        <w:t>.</w:t>
+      </w:r>
+    </w:p>
+    <w:p>
+      <w:pPr>
+        <w:pStyle w:val="ListParagraph"/>
+        <w:numPr>
+          <w:ilvl w:val="1"/>
+          <w:numId w:val="7"/>
+        </w:numPr>
+      </w:pPr>
+      <w:proofErr w:type="spellStart"/>
+      <w:proofErr w:type="gramStart"/>
+      <w:r>
+        <w:t>lastname</w:t>
+      </w:r>
+      <w:proofErr w:type="spellEnd"/>
+      <w:proofErr w:type="gramEnd"/>
+      <w:r>
+        <w:t>: Author’s last name</w:t>
+      </w:r>
+      <w:r>
+        <w:t>.</w:t>
+      </w:r>
+    </w:p>
+    <w:p>
+      <w:pPr>
+        <w:pStyle w:val="ListParagraph"/>
+        <w:numPr>
+          <w:ilvl w:val="0"/>
+          <w:numId w:val="7"/>
+        </w:numPr>
+      </w:pPr>
+      <w:r>
+        <w:t>c</w:t>
+      </w:r>
+      <w:r>
+        <w:t>ourses:</w:t>
+      </w:r>
+    </w:p>
+    <w:p>
+      <w:pPr>
+        <w:pStyle w:val="ListParagraph"/>
+        <w:numPr>
+          <w:ilvl w:val="1"/>
+          <w:numId w:val="7"/>
+        </w:numPr>
+      </w:pPr>
+      <w:r>
+        <w:t>_id: MongoDB auto</w:t>
+      </w:r>
+      <w:r>
+        <w:t>-</w:t>
+      </w:r>
+      <w:r>
+        <w:t>generated Id</w:t>
+      </w:r>
+      <w:r>
+        <w:t>.</w:t>
+      </w:r>
+    </w:p>
+    <w:p>
+      <w:pPr>
+        <w:pStyle w:val="ListParagraph"/>
+        <w:numPr>
+          <w:ilvl w:val="1"/>
+          <w:numId w:val="7"/>
+        </w:numPr>
+      </w:pPr>
+      <w:r>
+        <w:t>I</w:t>
+      </w:r>
+      <w:r>
+        <w:t xml:space="preserve">d: </w:t>
+      </w:r>
+      <w:r>
+        <w:t>Courses’ s</w:t>
+      </w:r>
+      <w:r>
+        <w:t>ystem Id</w:t>
+      </w:r>
+      <w:r>
+        <w:t>.</w:t>
+      </w:r>
+    </w:p>
+    <w:p>
+      <w:pPr>
+        <w:pStyle w:val="ListParagraph"/>
+        <w:numPr>
+          <w:ilvl w:val="1"/>
+          <w:numId w:val="7"/>
+        </w:numPr>
+      </w:pPr>
+      <w:proofErr w:type="gramStart"/>
+      <w:r>
+        <w:t>t</w:t>
+      </w:r>
+      <w:r>
+        <w:t>itle</w:t>
+      </w:r>
+      <w:proofErr w:type="gramEnd"/>
+      <w:r>
+        <w:t>: T</w:t>
+      </w:r>
+      <w:r>
+        <w:t>utorial/video title</w:t>
+      </w:r>
+      <w:r>
+        <w:t>.</w:t>
+      </w:r>
+    </w:p>
+    <w:p>
+      <w:pPr>
+        <w:pStyle w:val="ListParagraph"/>
+        <w:numPr>
+          <w:ilvl w:val="1"/>
+          <w:numId w:val="7"/>
+        </w:numPr>
+      </w:pPr>
+      <w:proofErr w:type="spellStart"/>
+      <w:proofErr w:type="gramStart"/>
+      <w:r>
+        <w:t>authorName</w:t>
+      </w:r>
+      <w:proofErr w:type="spellEnd"/>
+      <w:proofErr w:type="gramEnd"/>
+      <w:r>
+        <w:t>: T</w:t>
+      </w:r>
+      <w:r>
+        <w:t>he name of the author associated with the course</w:t>
+      </w:r>
+      <w:r>
+        <w:t>.</w:t>
+      </w:r>
+    </w:p>
+    <w:p>
+      <w:pPr>
+        <w:pStyle w:val="ListParagraph"/>
+        <w:numPr>
+          <w:ilvl w:val="1"/>
+          <w:numId w:val="7"/>
+        </w:numPr>
+      </w:pPr>
+      <w:proofErr w:type="spellStart"/>
+      <w:proofErr w:type="gramStart"/>
+      <w:r>
+        <w:t>authorId</w:t>
+      </w:r>
+      <w:proofErr w:type="spellEnd"/>
+      <w:proofErr w:type="gramEnd"/>
+      <w:r>
+        <w:t xml:space="preserve">: </w:t>
+      </w:r>
+      <w:r>
+        <w:t>T</w:t>
+      </w:r>
+      <w:r>
+        <w:t xml:space="preserve">he </w:t>
+      </w:r>
+      <w:r>
+        <w:t xml:space="preserve">Id </w:t>
+      </w:r>
+      <w:r>
+        <w:t>of the author associated with the course</w:t>
+      </w:r>
+      <w:r>
+        <w:t>.</w:t>
+      </w:r>
+    </w:p>
+    <w:p>
+      <w:pPr>
+        <w:pStyle w:val="ListParagraph"/>
+        <w:numPr>
+          <w:ilvl w:val="1"/>
+          <w:numId w:val="7"/>
+        </w:numPr>
+      </w:pPr>
+      <w:proofErr w:type="gramStart"/>
+      <w:r>
+        <w:t>length</w:t>
+      </w:r>
+      <w:proofErr w:type="gramEnd"/>
+      <w:r>
+        <w:t>: H</w:t>
+      </w:r>
+      <w:r>
+        <w:t>ow long is the video/tutorial.</w:t>
+      </w:r>
+    </w:p>
+    <w:p>
+      <w:pPr>
+        <w:pStyle w:val="ListParagraph"/>
+        <w:numPr>
+          <w:ilvl w:val="1"/>
+          <w:numId w:val="7"/>
+        </w:numPr>
+      </w:pPr>
+      <w:proofErr w:type="gramStart"/>
+      <w:r>
+        <w:lastRenderedPageBreak/>
+        <w:t>category</w:t>
+      </w:r>
+      <w:proofErr w:type="gramEnd"/>
+      <w:r>
+        <w:t>:</w:t>
+      </w:r>
+      <w:r>
+        <w:t xml:space="preserve"> U</w:t>
+      </w:r>
+      <w:r>
+        <w:t xml:space="preserve">ser can categorize video/tutorial by a subject, i.e. angular, </w:t>
+      </w:r>
+      <w:proofErr w:type="spellStart"/>
+      <w:r>
+        <w:t>mongodb</w:t>
+      </w:r>
+      <w:proofErr w:type="spellEnd"/>
+      <w:r>
+        <w:t>, etc</w:t>
+      </w:r>
+      <w:r>
+        <w:t>.</w:t>
+      </w:r>
+    </w:p>
+    <w:p>
+      <w:pPr>
+        <w:pStyle w:val="ListParagraph"/>
+        <w:numPr>
+          <w:ilvl w:val="1"/>
+          <w:numId w:val="7"/>
+        </w:numPr>
+      </w:pPr>
+      <w:proofErr w:type="gramStart"/>
+      <w:r>
+        <w:t>username</w:t>
+      </w:r>
+      <w:proofErr w:type="gramEnd"/>
+      <w:r>
+        <w:t>: T</w:t>
+      </w:r>
+      <w:r>
+        <w:t>he username associated with the course or how actually logged the course</w:t>
+      </w:r>
+      <w:r>
+        <w:t>.</w:t>
+      </w:r>
+    </w:p>
+    <w:p>
+      <w:pPr>
+        <w:pStyle w:val="ListParagraph"/>
+        <w:numPr>
+          <w:ilvl w:val="0"/>
+          <w:numId w:val="7"/>
+        </w:numPr>
+      </w:pPr>
+      <w:r>
+        <w:t>u</w:t>
+      </w:r>
+      <w:r>
+        <w:t>sers:</w:t>
+      </w:r>
+    </w:p>
+    <w:p>
+      <w:pPr>
+        <w:pStyle w:val="ListParagraph"/>
+        <w:numPr>
+          <w:ilvl w:val="1"/>
+          <w:numId w:val="7"/>
+        </w:numPr>
+      </w:pPr>
+      <w:r>
+        <w:t>_id: MongoDB auto</w:t>
+      </w:r>
+      <w:r>
+        <w:t>-</w:t>
+      </w:r>
+      <w:r>
+        <w:t>generated Id</w:t>
+      </w:r>
+      <w:r>
+        <w:t>.</w:t>
+      </w:r>
+    </w:p>
+    <w:p>
+      <w:pPr>
+        <w:pStyle w:val="ListParagraph"/>
+        <w:numPr>
+          <w:ilvl w:val="1"/>
+          <w:numId w:val="7"/>
+        </w:numPr>
+      </w:pPr>
+      <w:proofErr w:type="spellStart"/>
+      <w:proofErr w:type="gramStart"/>
+      <w:r>
+        <w:t>firstName</w:t>
+      </w:r>
+      <w:proofErr w:type="spellEnd"/>
+      <w:proofErr w:type="gramEnd"/>
+      <w:r>
+        <w:t xml:space="preserve">: </w:t>
+      </w:r>
+      <w:r>
+        <w:t>User’s</w:t>
+      </w:r>
+      <w:r>
+        <w:t xml:space="preserve"> first name</w:t>
+      </w:r>
+      <w:r>
+        <w:t>.</w:t>
+      </w:r>
+    </w:p>
+    <w:p>
+      <w:pPr>
+        <w:pStyle w:val="ListParagraph"/>
+        <w:numPr>
+          <w:ilvl w:val="1"/>
+          <w:numId w:val="7"/>
+        </w:numPr>
+      </w:pPr>
+      <w:proofErr w:type="spellStart"/>
+      <w:proofErr w:type="gramStart"/>
+      <w:r>
+        <w:t>lastN</w:t>
+      </w:r>
+      <w:r>
+        <w:t>ame</w:t>
+      </w:r>
+      <w:proofErr w:type="spellEnd"/>
+      <w:proofErr w:type="gramEnd"/>
+      <w:r>
+        <w:t xml:space="preserve">: </w:t>
+      </w:r>
+      <w:r>
+        <w:t>User</w:t>
+      </w:r>
+      <w:r>
+        <w:t>’s last name</w:t>
+      </w:r>
+      <w:r>
+        <w:t>.</w:t>
+      </w:r>
+    </w:p>
+    <w:p>
+      <w:pPr>
+        <w:pStyle w:val="ListParagraph"/>
+        <w:numPr>
+          <w:ilvl w:val="1"/>
+          <w:numId w:val="7"/>
+        </w:numPr>
+      </w:pPr>
+      <w:proofErr w:type="gramStart"/>
+      <w:r>
+        <w:t>username</w:t>
+      </w:r>
+      <w:proofErr w:type="gramEnd"/>
+      <w:r>
+        <w:t>: User’s user name used to login to the app</w:t>
+      </w:r>
+      <w:r>
+        <w:t>.</w:t>
+      </w:r>
+    </w:p>
+    <w:p>
+      <w:pPr>
+        <w:pStyle w:val="ListParagraph"/>
+        <w:numPr>
+          <w:ilvl w:val="1"/>
+          <w:numId w:val="7"/>
+        </w:numPr>
+      </w:pPr>
+      <w:proofErr w:type="gramStart"/>
+      <w:r>
+        <w:t>password</w:t>
+      </w:r>
+      <w:proofErr w:type="gramEnd"/>
+      <w:r>
+        <w:t xml:space="preserve">: User’s password </w:t>
+      </w:r>
+      <w:r>
+        <w:t>used to login to the app</w:t>
+      </w:r>
+      <w:r>
+        <w:t>.</w:t>
+      </w:r>
+    </w:p>
+    <w:p>
+      <w:r>
+        <w:rPr>
+          <w:noProof/>
+        </w:rPr>
+        <w:drawing>
+          <wp:inline distT="0" distB="0" distL="0" distR="0" wp14:anchorId="275E8D5D" wp14:editId="0ABADAD6">
+            <wp:extent cx="5943600" cy="1725930"/>
+            <wp:effectExtent l="0" t="0" r="0" b="7620"/>
+            <wp:docPr id="2" name="Picture 2"/>
+            <wp:cNvGraphicFramePr>
+              <a:graphicFrameLocks xmlns:a="http://schemas.openxmlformats.org/drawingml/2006/main" noChangeAspect="1"/>
+            </wp:cNvGraphicFramePr>
+            <a:graphic xmlns:a="http://schemas.openxmlformats.org/drawingml/2006/main">
+              <a:graphicData uri="http://schemas.openxmlformats.org/drawingml/2006/picture">
+                <pic:pic xmlns:pic="http://schemas.openxmlformats.org/drawingml/2006/picture">
+                  <pic:nvPicPr>
+                    <pic:cNvPr id="0" name=""/>
+                    <pic:cNvPicPr/>
+                  </pic:nvPicPr>
+                  <pic:blipFill>
+                    <a:blip r:embed="rId11"/>
+                    <a:stretch>
+                      <a:fillRect/>
+                    </a:stretch>
+                  </pic:blipFill>
+                  <pic:spPr>
+                    <a:xfrm>
+                      <a:off x="0" y="0"/>
+                      <a:ext cx="5943600" cy="1725930"/>
+                    </a:xfrm>
+                    <a:prstGeom prst="rect">
+                      <a:avLst/>
+                    </a:prstGeom>
+                  </pic:spPr>
+                </pic:pic>
+              </a:graphicData>
+            </a:graphic>
+          </wp:inline>
+        </w:drawing>
+      </w:r>
+    </w:p>
+    <w:p>
+      <w:pPr>
+        <w:rPr>
+          <w:sz w:val="18"/>
+        </w:rPr>
+      </w:pPr>
       <w:r>
         <w:t>2.4 Communication</w:t>
       </w:r>
     </w:p>
     <w:p>
       <w:r>
-        <w:t>Give the structure of the messages to be communicated between the front-end and the back-end.</w:t>
-      </w:r>
-    </w:p>
-    <w:p>
+        <w:t xml:space="preserve">Both web and mobile projects uses the factory in their services.js. In here, it is used the </w:t>
+      </w:r>
+      <w:proofErr w:type="spellStart"/>
+      <w:r>
+        <w:t>ngResource</w:t>
+      </w:r>
+      <w:proofErr w:type="spellEnd"/>
+      <w:r>
+        <w:t xml:space="preserve"> to communicate with the back-end. In more details, here is how it is going to look:</w:t>
+      </w:r>
+    </w:p>
+    <w:p>
+      <w:pPr>
+        <w:pStyle w:val="ListParagraph"/>
+        <w:numPr>
+          <w:ilvl w:val="0"/>
+          <w:numId w:val="8"/>
+        </w:numPr>
+      </w:pPr>
+      <w:r>
+        <w:t xml:space="preserve">Login: </w:t>
+      </w:r>
+    </w:p>
+    <w:p>
+      <w:pPr>
+        <w:pStyle w:val="ListParagraph"/>
+        <w:numPr>
+          <w:ilvl w:val="1"/>
+          <w:numId w:val="8"/>
+        </w:numPr>
+      </w:pPr>
+      <w:r>
+        <w:t>R</w:t>
+      </w:r>
+      <w:r>
+        <w:t>equest URL:http://localhost:portNo/users/login/username</w:t>
+      </w:r>
+    </w:p>
+    <w:p>
+      <w:pPr>
+        <w:pStyle w:val="ListParagraph"/>
+        <w:numPr>
+          <w:ilvl w:val="1"/>
+          <w:numId w:val="8"/>
+        </w:numPr>
+      </w:pPr>
+      <w:r>
+        <w:t>Request Method:</w:t>
+      </w:r>
+      <w:r>
+        <w:t xml:space="preserve"> GET</w:t>
+      </w:r>
+    </w:p>
+    <w:p>
+      <w:pPr>
+        <w:pStyle w:val="ListParagraph"/>
+        <w:numPr>
+          <w:ilvl w:val="1"/>
+          <w:numId w:val="8"/>
+        </w:numPr>
+      </w:pPr>
+      <w:r>
+        <w:t xml:space="preserve">Request Parameter:  </w:t>
+      </w:r>
+      <w:r>
+        <w:t>username</w:t>
+      </w:r>
+      <w:r>
+        <w:t>, which is t</w:t>
+      </w:r>
+      <w:r>
+        <w:t>he username</w:t>
+      </w:r>
+      <w:r>
+        <w:t xml:space="preserve"> of the </w:t>
+      </w:r>
+      <w:r>
+        <w:t xml:space="preserve">user object </w:t>
+      </w:r>
+      <w:r>
+        <w:t>that we want to retrieve</w:t>
+      </w:r>
+      <w:r>
+        <w:t>.</w:t>
+      </w:r>
+    </w:p>
+    <w:p>
+      <w:pPr>
+        <w:pStyle w:val="ListParagraph"/>
+        <w:numPr>
+          <w:ilvl w:val="0"/>
+          <w:numId w:val="8"/>
+        </w:numPr>
+      </w:pPr>
+      <w:r>
+        <w:t>Registration</w:t>
+      </w:r>
+    </w:p>
+    <w:p>
+      <w:pPr>
+        <w:pStyle w:val="ListParagraph"/>
+        <w:numPr>
+          <w:ilvl w:val="1"/>
+          <w:numId w:val="8"/>
+        </w:numPr>
+      </w:pPr>
+      <w:r>
+        <w:t>Request URL:http://localhost:</w:t>
+      </w:r>
+      <w:r>
+        <w:t xml:space="preserve"> </w:t>
+      </w:r>
+      <w:proofErr w:type="spellStart"/>
+      <w:r>
+        <w:t>portNo</w:t>
+      </w:r>
+      <w:proofErr w:type="spellEnd"/>
+      <w:r>
+        <w:t xml:space="preserve"> </w:t>
+      </w:r>
+      <w:r>
+        <w:t>/users</w:t>
+      </w:r>
+    </w:p>
+    <w:p>
+      <w:pPr>
+        <w:pStyle w:val="ListParagraph"/>
+        <w:numPr>
+          <w:ilvl w:val="1"/>
+          <w:numId w:val="8"/>
+        </w:numPr>
+      </w:pPr>
+      <w:r>
+        <w:t xml:space="preserve">Request Method: </w:t>
+      </w:r>
+      <w:r>
+        <w:t>POST</w:t>
+      </w:r>
+    </w:p>
+    <w:p>
+      <w:pPr>
+        <w:pStyle w:val="ListParagraph"/>
+        <w:numPr>
+          <w:ilvl w:val="1"/>
+          <w:numId w:val="8"/>
+        </w:numPr>
+      </w:pPr>
+      <w:r>
+        <w:t xml:space="preserve">Request Payload: </w:t>
+      </w:r>
+      <w:r>
+        <w:rPr>
+          <w:rFonts w:ascii="Consolas" w:hAnsi="Consolas" w:cs="Consolas"/>
+          <w:color w:val="222222"/>
+          <w:sz w:val="18"/>
+          <w:szCs w:val="18"/>
+        </w:rPr>
+        <w:t>{"firstName":"</w:t>
+      </w:r>
+      <w:r>
+        <w:rPr>
+          <w:rFonts w:ascii="Consolas" w:hAnsi="Consolas" w:cs="Consolas"/>
+          <w:color w:val="222222"/>
+          <w:sz w:val="18"/>
+          <w:szCs w:val="18"/>
+        </w:rPr>
+        <w:t>first</w:t>
+      </w:r>
+      <w:r>
+        <w:rPr>
+          <w:rFonts w:ascii="Consolas" w:hAnsi="Consolas" w:cs="Consolas"/>
+          <w:color w:val="222222"/>
+          <w:sz w:val="18"/>
+          <w:szCs w:val="18"/>
+        </w:rPr>
+        <w:t>","lastName":"</w:t>
+      </w:r>
+      <w:r>
+        <w:rPr>
+          <w:rFonts w:ascii="Consolas" w:hAnsi="Consolas" w:cs="Consolas"/>
+          <w:color w:val="222222"/>
+          <w:sz w:val="18"/>
+          <w:szCs w:val="18"/>
+        </w:rPr>
+        <w:t>last</w:t>
+      </w:r>
+      <w:r>
+        <w:rPr>
+          <w:rFonts w:ascii="Consolas" w:hAnsi="Consolas" w:cs="Consolas"/>
+          <w:color w:val="222222"/>
+          <w:sz w:val="18"/>
+          <w:szCs w:val="18"/>
+        </w:rPr>
+        <w:t>","username":"qa","password":"123"}</w:t>
+      </w:r>
+      <w:r>
+        <w:t>.</w:t>
+      </w:r>
+    </w:p>
+    <w:p>
+      <w:pPr>
+        <w:pStyle w:val="ListParagraph"/>
+        <w:numPr>
+          <w:ilvl w:val="0"/>
+          <w:numId w:val="8"/>
+        </w:numPr>
+      </w:pPr>
+      <w:r>
+        <w:t>Get User Courses</w:t>
+      </w:r>
+    </w:p>
+    <w:p>
+      <w:pPr>
+        <w:pStyle w:val="ListParagraph"/>
+        <w:numPr>
+          <w:ilvl w:val="1"/>
+          <w:numId w:val="8"/>
+        </w:numPr>
+      </w:pPr>
+      <w:r>
+        <w:t xml:space="preserve">http://localhost: </w:t>
+      </w:r>
+      <w:proofErr w:type="spellStart"/>
+      <w:r>
+        <w:t>portNo</w:t>
+      </w:r>
+      <w:proofErr w:type="spellEnd"/>
+      <w:r>
+        <w:t xml:space="preserve"> </w:t>
+      </w:r>
+      <w:r>
+        <w:t>/</w:t>
+      </w:r>
+      <w:proofErr w:type="spellStart"/>
+      <w:r>
+        <w:t>courses?username</w:t>
+      </w:r>
+      <w:proofErr w:type="spellEnd"/>
+      <w:r>
+        <w:t>=username</w:t>
+      </w:r>
+    </w:p>
+    <w:p>
+      <w:pPr>
+        <w:pStyle w:val="ListParagraph"/>
+        <w:numPr>
+          <w:ilvl w:val="1"/>
+          <w:numId w:val="8"/>
+        </w:numPr>
+      </w:pPr>
+      <w:r>
+        <w:t>Request Method:</w:t>
+      </w:r>
+      <w:r>
+        <w:t xml:space="preserve"> GET</w:t>
+      </w:r>
+    </w:p>
+    <w:p>
+      <w:pPr>
+        <w:pStyle w:val="ListParagraph"/>
+        <w:numPr>
+          <w:ilvl w:val="1"/>
+          <w:numId w:val="8"/>
+        </w:numPr>
+      </w:pPr>
+      <w:r>
+        <w:t>Request Query: username, which is the logged in user</w:t>
+      </w:r>
+    </w:p>
+    <w:p>
+      <w:pPr>
+        <w:pStyle w:val="ListParagraph"/>
+        <w:numPr>
+          <w:ilvl w:val="0"/>
+          <w:numId w:val="8"/>
+        </w:numPr>
+      </w:pPr>
+      <w:r>
+        <w:t>Get Specific Course</w:t>
+      </w:r>
+    </w:p>
+    <w:p>
+      <w:pPr>
+        <w:pStyle w:val="ListParagraph"/>
+        <w:numPr>
+          <w:ilvl w:val="1"/>
+          <w:numId w:val="8"/>
+        </w:numPr>
+      </w:pPr>
+      <w:r>
+        <w:t xml:space="preserve">Request URL:http://localhost: </w:t>
+      </w:r>
+      <w:proofErr w:type="spellStart"/>
+      <w:r>
+        <w:t>portNo</w:t>
+      </w:r>
+      <w:proofErr w:type="spellEnd"/>
+      <w:r>
+        <w:t xml:space="preserve"> </w:t>
+      </w:r>
+      <w:r>
+        <w:t>/courses/</w:t>
+      </w:r>
+      <w:proofErr w:type="spellStart"/>
+      <w:r>
+        <w:t>courseId</w:t>
+      </w:r>
+      <w:proofErr w:type="spellEnd"/>
+    </w:p>
+    <w:p>
+      <w:pPr>
+        <w:pStyle w:val="ListParagraph"/>
+        <w:numPr>
+          <w:ilvl w:val="1"/>
+          <w:numId w:val="8"/>
+        </w:numPr>
+      </w:pPr>
+      <w:r>
+        <w:t>Request Method:</w:t>
+      </w:r>
+      <w:r>
+        <w:t xml:space="preserve"> GET</w:t>
+      </w:r>
+    </w:p>
+    <w:p>
+      <w:pPr>
+        <w:pStyle w:val="ListParagraph"/>
+        <w:numPr>
+          <w:ilvl w:val="1"/>
+          <w:numId w:val="8"/>
+        </w:numPr>
+      </w:pPr>
+      <w:r>
+        <w:t xml:space="preserve">Request Parameter:  </w:t>
+      </w:r>
+      <w:proofErr w:type="spellStart"/>
+      <w:r>
+        <w:t>courseId</w:t>
+      </w:r>
+      <w:proofErr w:type="spellEnd"/>
+      <w:r>
+        <w:t>, which is the ID of the course that we want to retrieve</w:t>
+      </w:r>
+    </w:p>
+    <w:p>
+      <w:pPr>
+        <w:pStyle w:val="ListParagraph"/>
+        <w:numPr>
+          <w:ilvl w:val="0"/>
+          <w:numId w:val="8"/>
+        </w:numPr>
+      </w:pPr>
+      <w:r>
+        <w:t>Get Authors</w:t>
+      </w:r>
+    </w:p>
+    <w:p>
+      <w:pPr>
+        <w:pStyle w:val="ListParagraph"/>
+        <w:numPr>
+          <w:ilvl w:val="1"/>
+          <w:numId w:val="8"/>
+        </w:numPr>
+      </w:pPr>
+      <w:r>
+        <w:lastRenderedPageBreak/>
+        <w:t xml:space="preserve">Request URL:http://localhost: </w:t>
+      </w:r>
+      <w:proofErr w:type="spellStart"/>
+      <w:r>
+        <w:t>portNo</w:t>
+      </w:r>
+      <w:proofErr w:type="spellEnd"/>
+      <w:r>
+        <w:t xml:space="preserve"> </w:t>
+      </w:r>
+      <w:r>
+        <w:t>/authors</w:t>
+      </w:r>
+    </w:p>
+    <w:p>
+      <w:pPr>
+        <w:pStyle w:val="ListParagraph"/>
+        <w:numPr>
+          <w:ilvl w:val="1"/>
+          <w:numId w:val="8"/>
+        </w:numPr>
+      </w:pPr>
+      <w:r>
+        <w:t>Request Method:</w:t>
+      </w:r>
+      <w:r>
+        <w:t xml:space="preserve"> G</w:t>
+      </w:r>
+      <w:r>
+        <w:t>E</w:t>
+      </w:r>
+      <w:r>
+        <w:t>T</w:t>
+      </w:r>
+    </w:p>
+    <w:p>
+      <w:pPr>
+        <w:pStyle w:val="ListParagraph"/>
+        <w:numPr>
+          <w:ilvl w:val="0"/>
+          <w:numId w:val="8"/>
+        </w:numPr>
+      </w:pPr>
+      <w:r>
+        <w:t>Update a course</w:t>
+      </w:r>
+    </w:p>
+    <w:p>
+      <w:pPr>
+        <w:pStyle w:val="ListParagraph"/>
+        <w:numPr>
+          <w:ilvl w:val="1"/>
+          <w:numId w:val="8"/>
+        </w:numPr>
+      </w:pPr>
+      <w:r>
+        <w:t xml:space="preserve">Request URL:http://localhost: </w:t>
+      </w:r>
+      <w:proofErr w:type="spellStart"/>
+      <w:r>
+        <w:t>portNo</w:t>
+      </w:r>
+      <w:proofErr w:type="spellEnd"/>
+      <w:r>
+        <w:t xml:space="preserve"> /courses/</w:t>
+      </w:r>
+      <w:proofErr w:type="spellStart"/>
+      <w:r>
+        <w:t>courseId</w:t>
+      </w:r>
+      <w:proofErr w:type="spellEnd"/>
+    </w:p>
+    <w:p>
+      <w:pPr>
+        <w:pStyle w:val="ListParagraph"/>
+        <w:numPr>
+          <w:ilvl w:val="1"/>
+          <w:numId w:val="8"/>
+        </w:numPr>
+      </w:pPr>
+      <w:r>
+        <w:t>Request Method:</w:t>
+      </w:r>
+      <w:r>
+        <w:t xml:space="preserve"> PUT</w:t>
+      </w:r>
+    </w:p>
+    <w:p>
+      <w:pPr>
+        <w:pStyle w:val="ListParagraph"/>
+        <w:numPr>
+          <w:ilvl w:val="1"/>
+          <w:numId w:val="8"/>
+        </w:numPr>
+      </w:pPr>
+      <w:r>
+        <w:t xml:space="preserve">Request Parameter:  </w:t>
+      </w:r>
+      <w:proofErr w:type="spellStart"/>
+      <w:r>
+        <w:t>courseId</w:t>
+      </w:r>
+      <w:proofErr w:type="spellEnd"/>
+      <w:r>
+        <w:t xml:space="preserve">, which is the ID of the course that we want to </w:t>
+      </w:r>
+      <w:r>
+        <w:t>update</w:t>
+      </w:r>
+    </w:p>
+    <w:p>
+      <w:pPr>
+        <w:pStyle w:val="ListParagraph"/>
+        <w:numPr>
+          <w:ilvl w:val="1"/>
+          <w:numId w:val="8"/>
+        </w:numPr>
+      </w:pPr>
+      <w:r>
+        <w:t xml:space="preserve">Request Payload: </w:t>
+      </w:r>
+      <w:r>
+        <w:rPr>
+          <w:rFonts w:ascii="Consolas" w:hAnsi="Consolas" w:cs="Consolas"/>
+          <w:color w:val="222222"/>
+          <w:sz w:val="18"/>
+          <w:szCs w:val="18"/>
+        </w:rPr>
+        <w:t>{"_id":"5859309f3188b5cbab814dde","Id":2216,"title":"Computer System Engineering","</w:t>
+      </w:r>
+      <w:proofErr w:type="spellStart"/>
+      <w:r>
+        <w:rPr>
+          <w:rFonts w:ascii="Consolas" w:hAnsi="Consolas" w:cs="Consolas"/>
+          <w:color w:val="222222"/>
+          <w:sz w:val="18"/>
+          <w:szCs w:val="18"/>
+        </w:rPr>
+        <w:t>authorName</w:t>
+      </w:r>
+      <w:proofErr w:type="spellEnd"/>
+      <w:r>
+        <w:rPr>
+          <w:rFonts w:ascii="Consolas" w:hAnsi="Consolas" w:cs="Consolas"/>
+          <w:color w:val="222222"/>
+          <w:sz w:val="18"/>
+          <w:szCs w:val="18"/>
+        </w:rPr>
+        <w:t>":"John Smith","authorId":2,"length":"4:21",</w:t>
+      </w:r>
+      <w:r>
+        <w:rPr>
+          <w:rFonts w:ascii="Consolas" w:hAnsi="Consolas" w:cs="Consolas"/>
+          <w:color w:val="222222"/>
+          <w:sz w:val="18"/>
+          <w:szCs w:val="18"/>
+        </w:rPr>
+        <w:br/>
+      </w:r>
+      <w:r>
+        <w:rPr>
+          <w:rFonts w:ascii="Consolas" w:hAnsi="Consolas" w:cs="Consolas"/>
+          <w:color w:val="222222"/>
+          <w:sz w:val="18"/>
+          <w:szCs w:val="18"/>
+        </w:rPr>
+        <w:t>"</w:t>
+      </w:r>
+      <w:proofErr w:type="spellStart"/>
+      <w:r>
+        <w:rPr>
+          <w:rFonts w:ascii="Consolas" w:hAnsi="Consolas" w:cs="Consolas"/>
+          <w:color w:val="222222"/>
+          <w:sz w:val="18"/>
+          <w:szCs w:val="18"/>
+        </w:rPr>
+        <w:t>category":"Computer</w:t>
+      </w:r>
+      <w:proofErr w:type="spellEnd"/>
+      <w:r>
+        <w:rPr>
+          <w:rFonts w:ascii="Consolas" w:hAnsi="Consolas" w:cs="Consolas"/>
+          <w:color w:val="222222"/>
+          <w:sz w:val="18"/>
+          <w:szCs w:val="18"/>
+        </w:rPr>
+        <w:t xml:space="preserve"> Science","username":"</w:t>
+      </w:r>
+      <w:proofErr w:type="spellStart"/>
+      <w:r>
+        <w:rPr>
+          <w:rFonts w:ascii="Consolas" w:hAnsi="Consolas" w:cs="Consolas"/>
+          <w:color w:val="222222"/>
+          <w:sz w:val="18"/>
+          <w:szCs w:val="18"/>
+        </w:rPr>
+        <w:t>fv</w:t>
+      </w:r>
+      <w:proofErr w:type="spellEnd"/>
+      <w:r>
+        <w:rPr>
+          <w:rFonts w:ascii="Consolas" w:hAnsi="Consolas" w:cs="Consolas"/>
+          <w:color w:val="222222"/>
+          <w:sz w:val="18"/>
+          <w:szCs w:val="18"/>
+        </w:rPr>
+        <w:t>"}</w:t>
+      </w:r>
+      <w:r>
+        <w:t>.</w:t>
+      </w:r>
+    </w:p>
+    <w:p>
+      <w:pPr>
+        <w:pStyle w:val="ListParagraph"/>
+        <w:numPr>
+          <w:ilvl w:val="0"/>
+          <w:numId w:val="8"/>
+        </w:numPr>
+      </w:pPr>
+      <w:r>
+        <w:t>Add a new course</w:t>
+      </w:r>
+    </w:p>
+    <w:p>
+      <w:pPr>
+        <w:pStyle w:val="ListParagraph"/>
+        <w:numPr>
+          <w:ilvl w:val="1"/>
+          <w:numId w:val="8"/>
+        </w:numPr>
+      </w:pPr>
+      <w:r>
+        <w:t xml:space="preserve">Request URL:http://localhost: </w:t>
+      </w:r>
+      <w:proofErr w:type="spellStart"/>
+      <w:r>
+        <w:t>portNo</w:t>
+      </w:r>
+      <w:proofErr w:type="spellEnd"/>
+      <w:r>
+        <w:t xml:space="preserve"> </w:t>
+      </w:r>
+      <w:r>
+        <w:t>/courses</w:t>
+      </w:r>
+    </w:p>
+    <w:p>
+      <w:pPr>
+        <w:pStyle w:val="ListParagraph"/>
+        <w:numPr>
+          <w:ilvl w:val="1"/>
+          <w:numId w:val="8"/>
+        </w:numPr>
+      </w:pPr>
+      <w:r>
+        <w:t>Request Method:</w:t>
+      </w:r>
+      <w:r>
+        <w:t xml:space="preserve"> POST</w:t>
+      </w:r>
+    </w:p>
+    <w:p>
+      <w:pPr>
+        <w:pStyle w:val="ListParagraph"/>
+        <w:numPr>
+          <w:ilvl w:val="1"/>
+          <w:numId w:val="8"/>
+        </w:numPr>
+      </w:pPr>
+      <w:r>
+        <w:t>Request Payload: {</w:t>
+      </w:r>
+      <w:r>
+        <w:rPr>
+          <w:rFonts w:ascii="Consolas" w:hAnsi="Consolas" w:cs="Consolas"/>
+          <w:color w:val="222222"/>
+          <w:sz w:val="18"/>
+          <w:szCs w:val="18"/>
+        </w:rPr>
+        <w:t>"</w:t>
+      </w:r>
+      <w:proofErr w:type="spellStart"/>
+      <w:r>
+        <w:rPr>
+          <w:rFonts w:ascii="Consolas" w:hAnsi="Consolas" w:cs="Consolas"/>
+          <w:color w:val="222222"/>
+          <w:sz w:val="18"/>
+          <w:szCs w:val="18"/>
+        </w:rPr>
+        <w:t>title":"course</w:t>
+      </w:r>
+      <w:proofErr w:type="spellEnd"/>
+      <w:r>
+        <w:rPr>
+          <w:rFonts w:ascii="Consolas" w:hAnsi="Consolas" w:cs="Consolas"/>
+          <w:color w:val="222222"/>
+          <w:sz w:val="18"/>
+          <w:szCs w:val="18"/>
+        </w:rPr>
+        <w:t xml:space="preserve"> title","authorId":1,"length":"10:34","category":"Testing</w:t>
+      </w:r>
+      <w:r>
+        <w:rPr>
+          <w:rFonts w:ascii="Consolas" w:hAnsi="Consolas" w:cs="Consolas"/>
+          <w:color w:val="222222"/>
+          <w:sz w:val="18"/>
+          <w:szCs w:val="18"/>
+        </w:rPr>
+        <w:t>","username":"fv"}</w:t>
+      </w:r>
+      <w:r>
+        <w:t>.</w:t>
+      </w:r>
+    </w:p>
+    <w:p>
+      <w:pPr>
+        <w:pStyle w:val="ListParagraph"/>
+        <w:numPr>
+          <w:ilvl w:val="0"/>
+          <w:numId w:val="8"/>
+        </w:numPr>
+      </w:pPr>
+      <w:r>
+        <w:t>Delete a course</w:t>
+      </w:r>
+    </w:p>
+    <w:p>
+      <w:pPr>
+        <w:pStyle w:val="ListParagraph"/>
+        <w:numPr>
+          <w:ilvl w:val="1"/>
+          <w:numId w:val="8"/>
+        </w:numPr>
+      </w:pPr>
+      <w:r>
+        <w:t xml:space="preserve">Request URL:http://localhost: </w:t>
+      </w:r>
+      <w:proofErr w:type="spellStart"/>
+      <w:r>
+        <w:t>portNo</w:t>
+      </w:r>
+      <w:proofErr w:type="spellEnd"/>
+      <w:r>
+        <w:t xml:space="preserve"> </w:t>
+      </w:r>
+      <w:r>
+        <w:t xml:space="preserve">/courses/ </w:t>
+      </w:r>
+      <w:proofErr w:type="spellStart"/>
+      <w:r>
+        <w:t>courseId</w:t>
+      </w:r>
+      <w:proofErr w:type="spellEnd"/>
+    </w:p>
+    <w:p>
+      <w:pPr>
+        <w:pStyle w:val="ListParagraph"/>
+        <w:numPr>
+          <w:ilvl w:val="1"/>
+          <w:numId w:val="8"/>
+        </w:numPr>
+      </w:pPr>
+      <w:r>
+        <w:t>Request Method:</w:t>
+      </w:r>
+      <w:r>
+        <w:t xml:space="preserve"> </w:t>
+      </w:r>
+      <w:r>
+        <w:t>DELETE</w:t>
+      </w:r>
+    </w:p>
+    <w:p>
+      <w:pPr>
+        <w:pStyle w:val="ListParagraph"/>
+        <w:numPr>
+          <w:ilvl w:val="1"/>
+          <w:numId w:val="8"/>
+        </w:numPr>
+      </w:pPr>
+      <w:r>
+        <w:t xml:space="preserve">Request Parameter:  </w:t>
+      </w:r>
+      <w:proofErr w:type="spellStart"/>
+      <w:r>
+        <w:t>courseId</w:t>
+      </w:r>
+      <w:proofErr w:type="spellEnd"/>
+      <w:r>
+        <w:t xml:space="preserve">, which is the ID of the course that we want to </w:t>
+      </w:r>
+      <w:r>
+        <w:t>delete</w:t>
+      </w:r>
+    </w:p>
+    <w:p>
+      <w:pPr>
+        <w:rPr>
+          <w:sz w:val="18"/>
+        </w:rPr>
+      </w:pPr>
       <w:r>
         <w:t>3. Conclusions</w:t>
       </w:r>
-      <w:bookmarkStart w:id="0" w:name="_GoBack"/>
-      <w:bookmarkEnd w:id="0"/>
-    </w:p>
-    <w:p>
-      <w:r>
-        <w:t>Briefly state what results you expect from your project. Write a summary of your project architecture design and structure.</w:t>
+    </w:p>
+    <w:p>
+      <w:r>
+        <w:t xml:space="preserve">In this project I want to put in practice all the knowledge acquired on the specialization, that is why I want to do a simple proof of concept that could help me assemble all the different pieces in one. Moreover, I would like to create a project that can be a </w:t>
+      </w:r>
+      <w:r>
+        <w:t xml:space="preserve">CRUD </w:t>
+      </w:r>
+      <w:r>
+        <w:t>boilerplate for other projects I have in mind. More specifically this project will help me create from scratch all the different layers of the program.</w:t>
+      </w:r>
+    </w:p>
+    <w:p>
+      <w:r>
+        <w:t>In this document, we have gone through out all the different layers of the design and architecture of the Course Manager</w:t>
+      </w:r>
+      <w:r>
+        <w:t>. First, on how the REST API end points are going to look like. Second, how the projects’ file structure are organized, for both web and mobile projects, and know which design pattern we are going to use in the project, which is MVC. Third, we designed the database in a NoSQL environment and give more structure to the documents and collections. Finally, we discussed on how each API call is going to be and how the message will look like in terms of the request URL, Method and Payload.</w:t>
       </w:r>
     </w:p>
     <w:p>
       <w:r>
         <w:t>4. References</w:t>
       </w:r>
-    </w:p>
-    <w:p>
-      <w:r>
-        <w:t>Wireframe diagrams</w:t>
-      </w:r>
-      <w:r>
-        <w:t xml:space="preserve"> done with</w:t>
-      </w:r>
       <w:r>
         <w:t xml:space="preserve"> </w:t>
       </w:r>
-      <w:hyperlink r:id="rId7" w:history="1">
+    </w:p>
+    <w:p>
+      <w:r>
+        <w:t xml:space="preserve">Wireframe diagrams done with </w:t>
+      </w:r>
+      <w:hyperlink r:id="rId12" w:history="1">
         <w:r>
           <w:rPr>
             <w:rStyle w:val="Hyperlink"/>
@@ -369,6 +4233,62 @@
       <w:r>
         <w:t xml:space="preserve"> </w:t>
       </w:r>
+    </w:p>
+    <w:p>
+      <w:r>
+        <w:t>AngularJS: MVC implementation</w:t>
+      </w:r>
+      <w:r>
+        <w:t xml:space="preserve"> (</w:t>
+      </w:r>
+      <w:r>
+        <w:t>Matt Milner</w:t>
+      </w:r>
+      <w:r>
+        <w:t xml:space="preserve">): </w:t>
+      </w:r>
+      <w:hyperlink r:id="rId13" w:history="1">
+        <w:r>
+          <w:rPr>
+            <w:rStyle w:val="Hyperlink"/>
+          </w:rPr>
+          <w:t>https://www.pluralsight.com/blog/software-development/tutorial-angularjs-mvc-implementation</w:t>
+        </w:r>
+      </w:hyperlink>
+    </w:p>
+    <w:p>
+      <w:r>
+        <w:t>Which should I choose for a new web application, AngularJS or Flux React, and why?</w:t>
+      </w:r>
+      <w:r>
+        <w:t xml:space="preserve"> (</w:t>
+      </w:r>
+      <w:proofErr w:type="spellStart"/>
+      <w:r>
+        <w:t>Yad</w:t>
+      </w:r>
+      <w:proofErr w:type="spellEnd"/>
+      <w:r>
+        <w:t xml:space="preserve"> </w:t>
+      </w:r>
+      <w:proofErr w:type="spellStart"/>
+      <w:r>
+        <w:t>Faeq</w:t>
+      </w:r>
+      <w:proofErr w:type="spellEnd"/>
+      <w:r>
+        <w:t xml:space="preserve">): </w:t>
+      </w:r>
+      <w:hyperlink r:id="rId14" w:history="1">
+        <w:r>
+          <w:rPr>
+            <w:rStyle w:val="Hyperlink"/>
+          </w:rPr>
+          <w:t>https://www.quora.com/Which-should-I-choose-for-a-new-web-application-AngularJS-or-Flux-React-and-why</w:t>
+        </w:r>
+      </w:hyperlink>
+      <w:bookmarkStart w:id="0" w:name="_GoBack"/>
+      <w:bookmarkEnd w:id="0"/>
     </w:p>
     <w:sectPr>
       <w:pgSz w:w="12240" w:h="15840"/>
@@ -382,9 +4302,172 @@
 </w:document>
 </file>
 
+<file path=word/endnotes.xml><?xml version="1.0" encoding="utf-8"?>
+<w:endnotes xmlns:wpc="http://schemas.microsoft.com/office/word/2010/wordprocessingCanvas" xmlns:mc="http://schemas.openxmlformats.org/markup-compatibility/2006" xmlns:o="urn:schemas-microsoft-com:office:office" xmlns:r="http://schemas.openxmlformats.org/officeDocument/2006/relationships" xmlns:m="http://schemas.openxmlformats.org/officeDocument/2006/math" xmlns:v="urn:schemas-microsoft-com:vml" xmlns:wp14="http://schemas.microsoft.com/office/word/2010/wordprocessingDrawing" xmlns:wp="http://schemas.openxmlformats.org/drawingml/2006/wordprocessingDrawing" xmlns:w10="urn:schemas-microsoft-com:office:word" xmlns:w="http://schemas.openxmlformats.org/wordprocessingml/2006/main" xmlns:w14="http://schemas.microsoft.com/office/word/2010/wordml" xmlns:wpg="http://schemas.microsoft.com/office/word/2010/wordprocessingGroup" xmlns:wpi="http://schemas.microsoft.com/office/word/2010/wordprocessingInk" xmlns:wne="http://schemas.microsoft.com/office/word/2006/wordml" xmlns:wps="http://schemas.microsoft.com/office/word/2010/wordprocessingShape" mc:Ignorable="w14 wp14">
+  <w:endnote w:type="separator" w:id="-1">
+    <w:p>
+      <w:pPr>
+        <w:spacing w:after="0" w:line="240" w:lineRule="auto"/>
+      </w:pPr>
+      <w:r>
+        <w:separator/>
+      </w:r>
+    </w:p>
+  </w:endnote>
+  <w:endnote w:type="continuationSeparator" w:id="0">
+    <w:p>
+      <w:pPr>
+        <w:spacing w:after="0" w:line="240" w:lineRule="auto"/>
+      </w:pPr>
+      <w:r>
+        <w:continuationSeparator/>
+      </w:r>
+    </w:p>
+  </w:endnote>
+</w:endnotes>
+</file>
+
+<file path=word/footnotes.xml><?xml version="1.0" encoding="utf-8"?>
+<w:footnotes xmlns:wpc="http://schemas.microsoft.com/office/word/2010/wordprocessingCanvas" xmlns:mc="http://schemas.openxmlformats.org/markup-compatibility/2006" xmlns:o="urn:schemas-microsoft-com:office:office" xmlns:r="http://schemas.openxmlformats.org/officeDocument/2006/relationships" xmlns:m="http://schemas.openxmlformats.org/officeDocument/2006/math" xmlns:v="urn:schemas-microsoft-com:vml" xmlns:wp14="http://schemas.microsoft.com/office/word/2010/wordprocessingDrawing" xmlns:wp="http://schemas.openxmlformats.org/drawingml/2006/wordprocessingDrawing" xmlns:w10="urn:schemas-microsoft-com:office:word" xmlns:w="http://schemas.openxmlformats.org/wordprocessingml/2006/main" xmlns:w14="http://schemas.microsoft.com/office/word/2010/wordml" xmlns:wpg="http://schemas.microsoft.com/office/word/2010/wordprocessingGroup" xmlns:wpi="http://schemas.microsoft.com/office/word/2010/wordprocessingInk" xmlns:wne="http://schemas.microsoft.com/office/word/2006/wordml" xmlns:wps="http://schemas.microsoft.com/office/word/2010/wordprocessingShape" mc:Ignorable="w14 wp14">
+  <w:footnote w:type="separator" w:id="-1">
+    <w:p>
+      <w:pPr>
+        <w:spacing w:after="0" w:line="240" w:lineRule="auto"/>
+      </w:pPr>
+      <w:r>
+        <w:separator/>
+      </w:r>
+    </w:p>
+  </w:footnote>
+  <w:footnote w:type="continuationSeparator" w:id="0">
+    <w:p>
+      <w:pPr>
+        <w:spacing w:after="0" w:line="240" w:lineRule="auto"/>
+      </w:pPr>
+      <w:r>
+        <w:continuationSeparator/>
+      </w:r>
+    </w:p>
+  </w:footnote>
+</w:footnotes>
+</file>
+
 <file path=word/numbering.xml><?xml version="1.0" encoding="utf-8"?>
 <w:numbering xmlns:wpc="http://schemas.microsoft.com/office/word/2010/wordprocessingCanvas" xmlns:mc="http://schemas.openxmlformats.org/markup-compatibility/2006" xmlns:o="urn:schemas-microsoft-com:office:office" xmlns:r="http://schemas.openxmlformats.org/officeDocument/2006/relationships" xmlns:m="http://schemas.openxmlformats.org/officeDocument/2006/math" xmlns:v="urn:schemas-microsoft-com:vml" xmlns:wp14="http://schemas.microsoft.com/office/word/2010/wordprocessingDrawing" xmlns:wp="http://schemas.openxmlformats.org/drawingml/2006/wordprocessingDrawing" xmlns:w10="urn:schemas-microsoft-com:office:word" xmlns:w="http://schemas.openxmlformats.org/wordprocessingml/2006/main" xmlns:w14="http://schemas.microsoft.com/office/word/2010/wordml" xmlns:wpg="http://schemas.microsoft.com/office/word/2010/wordprocessingGroup" xmlns:wpi="http://schemas.microsoft.com/office/word/2010/wordprocessingInk" xmlns:wne="http://schemas.microsoft.com/office/word/2006/wordml" xmlns:wps="http://schemas.microsoft.com/office/word/2010/wordprocessingShape" mc:Ignorable="w14 wp14">
   <w:abstractNum w:abstractNumId="0">
+    <w:nsid w:val="105C5B53"/>
+    <w:multiLevelType w:val="hybridMultilevel"/>
+    <w:tmpl w:val="960E1D1A"/>
+    <w:lvl w:ilvl="0" w:tplc="04090001">
+      <w:start w:val="1"/>
+      <w:numFmt w:val="bullet"/>
+      <w:lvlText w:val=""/>
+      <w:lvlJc w:val="left"/>
+      <w:pPr>
+        <w:ind w:left="720" w:hanging="360"/>
+      </w:pPr>
+      <w:rPr>
+        <w:rFonts w:ascii="Symbol" w:hAnsi="Symbol" w:hint="default"/>
+      </w:rPr>
+    </w:lvl>
+    <w:lvl w:ilvl="1" w:tplc="04090003">
+      <w:start w:val="1"/>
+      <w:numFmt w:val="bullet"/>
+      <w:lvlText w:val="o"/>
+      <w:lvlJc w:val="left"/>
+      <w:pPr>
+        <w:ind w:left="1440" w:hanging="360"/>
+      </w:pPr>
+      <w:rPr>
+        <w:rFonts w:ascii="Courier New" w:hAnsi="Courier New" w:cs="Courier New" w:hint="default"/>
+      </w:rPr>
+    </w:lvl>
+    <w:lvl w:ilvl="2" w:tplc="04090005" w:tentative="1">
+      <w:start w:val="1"/>
+      <w:numFmt w:val="bullet"/>
+      <w:lvlText w:val=""/>
+      <w:lvlJc w:val="left"/>
+      <w:pPr>
+        <w:ind w:left="2160" w:hanging="360"/>
+      </w:pPr>
+      <w:rPr>
+        <w:rFonts w:ascii="Wingdings" w:hAnsi="Wingdings" w:hint="default"/>
+      </w:rPr>
+    </w:lvl>
+    <w:lvl w:ilvl="3" w:tplc="04090001" w:tentative="1">
+      <w:start w:val="1"/>
+      <w:numFmt w:val="bullet"/>
+      <w:lvlText w:val=""/>
+      <w:lvlJc w:val="left"/>
+      <w:pPr>
+        <w:ind w:left="2880" w:hanging="360"/>
+      </w:pPr>
+      <w:rPr>
+        <w:rFonts w:ascii="Symbol" w:hAnsi="Symbol" w:hint="default"/>
+      </w:rPr>
+    </w:lvl>
+    <w:lvl w:ilvl="4" w:tplc="04090003" w:tentative="1">
+      <w:start w:val="1"/>
+      <w:numFmt w:val="bullet"/>
+      <w:lvlText w:val="o"/>
+      <w:lvlJc w:val="left"/>
+      <w:pPr>
+        <w:ind w:left="3600" w:hanging="360"/>
+      </w:pPr>
+      <w:rPr>
+        <w:rFonts w:ascii="Courier New" w:hAnsi="Courier New" w:cs="Courier New" w:hint="default"/>
+      </w:rPr>
+    </w:lvl>
+    <w:lvl w:ilvl="5" w:tplc="04090005" w:tentative="1">
+      <w:start w:val="1"/>
+      <w:numFmt w:val="bullet"/>
+      <w:lvlText w:val=""/>
+      <w:lvlJc w:val="left"/>
+      <w:pPr>
+        <w:ind w:left="4320" w:hanging="360"/>
+      </w:pPr>
+      <w:rPr>
+        <w:rFonts w:ascii="Wingdings" w:hAnsi="Wingdings" w:hint="default"/>
+      </w:rPr>
+    </w:lvl>
+    <w:lvl w:ilvl="6" w:tplc="04090001" w:tentative="1">
+      <w:start w:val="1"/>
+      <w:numFmt w:val="bullet"/>
+      <w:lvlText w:val=""/>
+      <w:lvlJc w:val="left"/>
+      <w:pPr>
+        <w:ind w:left="5040" w:hanging="360"/>
+      </w:pPr>
+      <w:rPr>
+        <w:rFonts w:ascii="Symbol" w:hAnsi="Symbol" w:hint="default"/>
+      </w:rPr>
+    </w:lvl>
+    <w:lvl w:ilvl="7" w:tplc="04090003" w:tentative="1">
+      <w:start w:val="1"/>
+      <w:numFmt w:val="bullet"/>
+      <w:lvlText w:val="o"/>
+      <w:lvlJc w:val="left"/>
+      <w:pPr>
+        <w:ind w:left="5760" w:hanging="360"/>
+      </w:pPr>
+      <w:rPr>
+        <w:rFonts w:ascii="Courier New" w:hAnsi="Courier New" w:cs="Courier New" w:hint="default"/>
+      </w:rPr>
+    </w:lvl>
+    <w:lvl w:ilvl="8" w:tplc="04090005" w:tentative="1">
+      <w:start w:val="1"/>
+      <w:numFmt w:val="bullet"/>
+      <w:lvlText w:val=""/>
+      <w:lvlJc w:val="left"/>
+      <w:pPr>
+        <w:ind w:left="6480" w:hanging="360"/>
+      </w:pPr>
+      <w:rPr>
+        <w:rFonts w:ascii="Wingdings" w:hAnsi="Wingdings" w:hint="default"/>
+      </w:rPr>
+    </w:lvl>
+  </w:abstractNum>
+  <w:abstractNum w:abstractNumId="1">
     <w:nsid w:val="3EDE0B17"/>
     <w:multiLevelType w:val="hybridMultilevel"/>
     <w:tmpl w:val="9B626698"/>
@@ -497,7 +4580,7 @@
       </w:rPr>
     </w:lvl>
   </w:abstractNum>
-  <w:abstractNum w:abstractNumId="1">
+  <w:abstractNum w:abstractNumId="2">
     <w:nsid w:val="42F870A2"/>
     <w:multiLevelType w:val="hybridMultilevel"/>
     <w:tmpl w:val="86F62AC4"/>
@@ -610,7 +4693,120 @@
       </w:rPr>
     </w:lvl>
   </w:abstractNum>
-  <w:abstractNum w:abstractNumId="2">
+  <w:abstractNum w:abstractNumId="3">
+    <w:nsid w:val="4F412CA2"/>
+    <w:multiLevelType w:val="hybridMultilevel"/>
+    <w:tmpl w:val="04CE97E8"/>
+    <w:lvl w:ilvl="0" w:tplc="04090001">
+      <w:start w:val="1"/>
+      <w:numFmt w:val="bullet"/>
+      <w:lvlText w:val=""/>
+      <w:lvlJc w:val="left"/>
+      <w:pPr>
+        <w:ind w:left="720" w:hanging="360"/>
+      </w:pPr>
+      <w:rPr>
+        <w:rFonts w:ascii="Symbol" w:hAnsi="Symbol" w:hint="default"/>
+      </w:rPr>
+    </w:lvl>
+    <w:lvl w:ilvl="1" w:tplc="04090003">
+      <w:start w:val="1"/>
+      <w:numFmt w:val="bullet"/>
+      <w:lvlText w:val="o"/>
+      <w:lvlJc w:val="left"/>
+      <w:pPr>
+        <w:ind w:left="1440" w:hanging="360"/>
+      </w:pPr>
+      <w:rPr>
+        <w:rFonts w:ascii="Courier New" w:hAnsi="Courier New" w:cs="Courier New" w:hint="default"/>
+      </w:rPr>
+    </w:lvl>
+    <w:lvl w:ilvl="2" w:tplc="04090005">
+      <w:start w:val="1"/>
+      <w:numFmt w:val="bullet"/>
+      <w:lvlText w:val=""/>
+      <w:lvlJc w:val="left"/>
+      <w:pPr>
+        <w:ind w:left="2160" w:hanging="360"/>
+      </w:pPr>
+      <w:rPr>
+        <w:rFonts w:ascii="Wingdings" w:hAnsi="Wingdings" w:hint="default"/>
+      </w:rPr>
+    </w:lvl>
+    <w:lvl w:ilvl="3" w:tplc="04090001" w:tentative="1">
+      <w:start w:val="1"/>
+      <w:numFmt w:val="bullet"/>
+      <w:lvlText w:val=""/>
+      <w:lvlJc w:val="left"/>
+      <w:pPr>
+        <w:ind w:left="2880" w:hanging="360"/>
+      </w:pPr>
+      <w:rPr>
+        <w:rFonts w:ascii="Symbol" w:hAnsi="Symbol" w:hint="default"/>
+      </w:rPr>
+    </w:lvl>
+    <w:lvl w:ilvl="4" w:tplc="04090003" w:tentative="1">
+      <w:start w:val="1"/>
+      <w:numFmt w:val="bullet"/>
+      <w:lvlText w:val="o"/>
+      <w:lvlJc w:val="left"/>
+      <w:pPr>
+        <w:ind w:left="3600" w:hanging="360"/>
+      </w:pPr>
+      <w:rPr>
+        <w:rFonts w:ascii="Courier New" w:hAnsi="Courier New" w:cs="Courier New" w:hint="default"/>
+      </w:rPr>
+    </w:lvl>
+    <w:lvl w:ilvl="5" w:tplc="04090005" w:tentative="1">
+      <w:start w:val="1"/>
+      <w:numFmt w:val="bullet"/>
+      <w:lvlText w:val=""/>
+      <w:lvlJc w:val="left"/>
+      <w:pPr>
+        <w:ind w:left="4320" w:hanging="360"/>
+      </w:pPr>
+      <w:rPr>
+        <w:rFonts w:ascii="Wingdings" w:hAnsi="Wingdings" w:hint="default"/>
+      </w:rPr>
+    </w:lvl>
+    <w:lvl w:ilvl="6" w:tplc="04090001" w:tentative="1">
+      <w:start w:val="1"/>
+      <w:numFmt w:val="bullet"/>
+      <w:lvlText w:val=""/>
+      <w:lvlJc w:val="left"/>
+      <w:pPr>
+        <w:ind w:left="5040" w:hanging="360"/>
+      </w:pPr>
+      <w:rPr>
+        <w:rFonts w:ascii="Symbol" w:hAnsi="Symbol" w:hint="default"/>
+      </w:rPr>
+    </w:lvl>
+    <w:lvl w:ilvl="7" w:tplc="04090003" w:tentative="1">
+      <w:start w:val="1"/>
+      <w:numFmt w:val="bullet"/>
+      <w:lvlText w:val="o"/>
+      <w:lvlJc w:val="left"/>
+      <w:pPr>
+        <w:ind w:left="5760" w:hanging="360"/>
+      </w:pPr>
+      <w:rPr>
+        <w:rFonts w:ascii="Courier New" w:hAnsi="Courier New" w:cs="Courier New" w:hint="default"/>
+      </w:rPr>
+    </w:lvl>
+    <w:lvl w:ilvl="8" w:tplc="04090005" w:tentative="1">
+      <w:start w:val="1"/>
+      <w:numFmt w:val="bullet"/>
+      <w:lvlText w:val=""/>
+      <w:lvlJc w:val="left"/>
+      <w:pPr>
+        <w:ind w:left="6480" w:hanging="360"/>
+      </w:pPr>
+      <w:rPr>
+        <w:rFonts w:ascii="Wingdings" w:hAnsi="Wingdings" w:hint="default"/>
+      </w:rPr>
+    </w:lvl>
+  </w:abstractNum>
+  <w:abstractNum w:abstractNumId="4">
     <w:nsid w:val="59DE65F5"/>
     <w:multiLevelType w:val="hybridMultilevel"/>
     <w:tmpl w:val="62A24EFE"/>
@@ -723,7 +4919,120 @@
       </w:rPr>
     </w:lvl>
   </w:abstractNum>
-  <w:abstractNum w:abstractNumId="3">
+  <w:abstractNum w:abstractNumId="5">
+    <w:nsid w:val="5D5D0EA4"/>
+    <w:multiLevelType w:val="hybridMultilevel"/>
+    <w:tmpl w:val="CAC2F7BC"/>
+    <w:lvl w:ilvl="0" w:tplc="04090001">
+      <w:start w:val="1"/>
+      <w:numFmt w:val="bullet"/>
+      <w:lvlText w:val=""/>
+      <w:lvlJc w:val="left"/>
+      <w:pPr>
+        <w:ind w:left="720" w:hanging="360"/>
+      </w:pPr>
+      <w:rPr>
+        <w:rFonts w:ascii="Symbol" w:hAnsi="Symbol" w:hint="default"/>
+      </w:rPr>
+    </w:lvl>
+    <w:lvl w:ilvl="1" w:tplc="04090003">
+      <w:start w:val="1"/>
+      <w:numFmt w:val="bullet"/>
+      <w:lvlText w:val="o"/>
+      <w:lvlJc w:val="left"/>
+      <w:pPr>
+        <w:ind w:left="1440" w:hanging="360"/>
+      </w:pPr>
+      <w:rPr>
+        <w:rFonts w:ascii="Courier New" w:hAnsi="Courier New" w:cs="Courier New" w:hint="default"/>
+      </w:rPr>
+    </w:lvl>
+    <w:lvl w:ilvl="2" w:tplc="04090005" w:tentative="1">
+      <w:start w:val="1"/>
+      <w:numFmt w:val="bullet"/>
+      <w:lvlText w:val=""/>
+      <w:lvlJc w:val="left"/>
+      <w:pPr>
+        <w:ind w:left="2160" w:hanging="360"/>
+      </w:pPr>
+      <w:rPr>
+        <w:rFonts w:ascii="Wingdings" w:hAnsi="Wingdings" w:hint="default"/>
+      </w:rPr>
+    </w:lvl>
+    <w:lvl w:ilvl="3" w:tplc="04090001" w:tentative="1">
+      <w:start w:val="1"/>
+      <w:numFmt w:val="bullet"/>
+      <w:lvlText w:val=""/>
+      <w:lvlJc w:val="left"/>
+      <w:pPr>
+        <w:ind w:left="2880" w:hanging="360"/>
+      </w:pPr>
+      <w:rPr>
+        <w:rFonts w:ascii="Symbol" w:hAnsi="Symbol" w:hint="default"/>
+      </w:rPr>
+    </w:lvl>
+    <w:lvl w:ilvl="4" w:tplc="04090003" w:tentative="1">
+      <w:start w:val="1"/>
+      <w:numFmt w:val="bullet"/>
+      <w:lvlText w:val="o"/>
+      <w:lvlJc w:val="left"/>
+      <w:pPr>
+        <w:ind w:left="3600" w:hanging="360"/>
+      </w:pPr>
+      <w:rPr>
+        <w:rFonts w:ascii="Courier New" w:hAnsi="Courier New" w:cs="Courier New" w:hint="default"/>
+      </w:rPr>
+    </w:lvl>
+    <w:lvl w:ilvl="5" w:tplc="04090005" w:tentative="1">
+      <w:start w:val="1"/>
+      <w:numFmt w:val="bullet"/>
+      <w:lvlText w:val=""/>
+      <w:lvlJc w:val="left"/>
+      <w:pPr>
+        <w:ind w:left="4320" w:hanging="360"/>
+      </w:pPr>
+      <w:rPr>
+        <w:rFonts w:ascii="Wingdings" w:hAnsi="Wingdings" w:hint="default"/>
+      </w:rPr>
+    </w:lvl>
+    <w:lvl w:ilvl="6" w:tplc="04090001" w:tentative="1">
+      <w:start w:val="1"/>
+      <w:numFmt w:val="bullet"/>
+      <w:lvlText w:val=""/>
+      <w:lvlJc w:val="left"/>
+      <w:pPr>
+        <w:ind w:left="5040" w:hanging="360"/>
+      </w:pPr>
+      <w:rPr>
+        <w:rFonts w:ascii="Symbol" w:hAnsi="Symbol" w:hint="default"/>
+      </w:rPr>
+    </w:lvl>
+    <w:lvl w:ilvl="7" w:tplc="04090003" w:tentative="1">
+      <w:start w:val="1"/>
+      <w:numFmt w:val="bullet"/>
+      <w:lvlText w:val="o"/>
+      <w:lvlJc w:val="left"/>
+      <w:pPr>
+        <w:ind w:left="5760" w:hanging="360"/>
+      </w:pPr>
+      <w:rPr>
+        <w:rFonts w:ascii="Courier New" w:hAnsi="Courier New" w:cs="Courier New" w:hint="default"/>
+      </w:rPr>
+    </w:lvl>
+    <w:lvl w:ilvl="8" w:tplc="04090005" w:tentative="1">
+      <w:start w:val="1"/>
+      <w:numFmt w:val="bullet"/>
+      <w:lvlText w:val=""/>
+      <w:lvlJc w:val="left"/>
+      <w:pPr>
+        <w:ind w:left="6480" w:hanging="360"/>
+      </w:pPr>
+      <w:rPr>
+        <w:rFonts w:ascii="Wingdings" w:hAnsi="Wingdings" w:hint="default"/>
+      </w:rPr>
+    </w:lvl>
+  </w:abstractNum>
+  <w:abstractNum w:abstractNumId="6">
     <w:nsid w:val="5E220A4D"/>
     <w:multiLevelType w:val="hybridMultilevel"/>
     <w:tmpl w:val="D26E60F4"/>
@@ -836,7 +5145,7 @@
       </w:rPr>
     </w:lvl>
   </w:abstractNum>
-  <w:abstractNum w:abstractNumId="4">
+  <w:abstractNum w:abstractNumId="7">
     <w:nsid w:val="7F1C1F48"/>
     <w:multiLevelType w:val="hybridMultilevel"/>
     <w:tmpl w:val="AE64E002"/>
@@ -950,18 +5259,27 @@
     </w:lvl>
   </w:abstractNum>
   <w:num w:numId="1">
+    <w:abstractNumId w:val="2"/>
+  </w:num>
+  <w:num w:numId="2">
+    <w:abstractNumId w:val="4"/>
+  </w:num>
+  <w:num w:numId="3">
     <w:abstractNumId w:val="1"/>
   </w:num>
-  <w:num w:numId="2">
-    <w:abstractNumId w:val="2"/>
+  <w:num w:numId="4">
+    <w:abstractNumId w:val="7"/>
   </w:num>
-  <w:num w:numId="3">
+  <w:num w:numId="5">
+    <w:abstractNumId w:val="6"/>
+  </w:num>
+  <w:num w:numId="6">
+    <w:abstractNumId w:val="5"/>
+  </w:num>
+  <w:num w:numId="7">
     <w:abstractNumId w:val="0"/>
   </w:num>
-  <w:num w:numId="4">
-    <w:abstractNumId w:val="4"/>
-  </w:num>
-  <w:num w:numId="5">
+  <w:num w:numId="8">
     <w:abstractNumId w:val="3"/>
   </w:num>
 </w:numbering>
@@ -1231,6 +5549,71 @@
       <w:szCs w:val="16"/>
     </w:rPr>
   </w:style>
+  <w:style w:type="paragraph" w:styleId="Quote">
+    <w:name w:val="Quote"/>
+    <w:basedOn w:val="Normal"/>
+    <w:next w:val="Normal"/>
+    <w:link w:val="QuoteChar"/>
+    <w:uiPriority w:val="29"/>
+    <w:qFormat/>
+    <w:rsid w:val="00AA5328"/>
+    <w:rPr>
+      <w:i/>
+      <w:iCs/>
+      <w:color w:val="000000" w:themeColor="text1"/>
+    </w:rPr>
+  </w:style>
+  <w:style w:type="character" w:customStyle="1" w:styleId="QuoteChar">
+    <w:name w:val="Quote Char"/>
+    <w:basedOn w:val="DefaultParagraphFont"/>
+    <w:link w:val="Quote"/>
+    <w:uiPriority w:val="29"/>
+    <w:rsid w:val="00AA5328"/>
+    <w:rPr>
+      <w:i/>
+      <w:iCs/>
+      <w:color w:val="000000" w:themeColor="text1"/>
+    </w:rPr>
+  </w:style>
+  <w:style w:type="paragraph" w:styleId="FootnoteText">
+    <w:name w:val="footnote text"/>
+    <w:basedOn w:val="Normal"/>
+    <w:link w:val="FootnoteTextChar"/>
+    <w:uiPriority w:val="99"/>
+    <w:semiHidden/>
+    <w:unhideWhenUsed/>
+    <w:rsid w:val="00AA5328"/>
+    <w:pPr>
+      <w:spacing w:after="0" w:line="240" w:lineRule="auto"/>
+    </w:pPr>
+    <w:rPr>
+      <w:sz w:val="20"/>
+      <w:szCs w:val="20"/>
+    </w:rPr>
+  </w:style>
+  <w:style w:type="character" w:customStyle="1" w:styleId="FootnoteTextChar">
+    <w:name w:val="Footnote Text Char"/>
+    <w:basedOn w:val="DefaultParagraphFont"/>
+    <w:link w:val="FootnoteText"/>
+    <w:uiPriority w:val="99"/>
+    <w:semiHidden/>
+    <w:rsid w:val="00AA5328"/>
+    <w:rPr>
+      <w:sz w:val="20"/>
+      <w:szCs w:val="20"/>
+    </w:rPr>
+  </w:style>
+  <w:style w:type="character" w:styleId="FootnoteReference">
+    <w:name w:val="footnote reference"/>
+    <w:basedOn w:val="DefaultParagraphFont"/>
+    <w:uiPriority w:val="99"/>
+    <w:semiHidden/>
+    <w:unhideWhenUsed/>
+    <w:rsid w:val="00AA5328"/>
+    <w:rPr>
+      <w:vertAlign w:val="superscript"/>
+    </w:rPr>
+  </w:style>
 </w:styles>
 </file>
 
@@ -1498,6 +5881,71 @@
       <w:szCs w:val="16"/>
     </w:rPr>
   </w:style>
+  <w:style w:type="paragraph" w:styleId="Quote">
+    <w:name w:val="Quote"/>
+    <w:basedOn w:val="Normal"/>
+    <w:next w:val="Normal"/>
+    <w:link w:val="QuoteChar"/>
+    <w:uiPriority w:val="29"/>
+    <w:qFormat/>
+    <w:rsid w:val="00AA5328"/>
+    <w:rPr>
+      <w:i/>
+      <w:iCs/>
+      <w:color w:val="000000" w:themeColor="text1"/>
+    </w:rPr>
+  </w:style>
+  <w:style w:type="character" w:customStyle="1" w:styleId="QuoteChar">
+    <w:name w:val="Quote Char"/>
+    <w:basedOn w:val="DefaultParagraphFont"/>
+    <w:link w:val="Quote"/>
+    <w:uiPriority w:val="29"/>
+    <w:rsid w:val="00AA5328"/>
+    <w:rPr>
+      <w:i/>
+      <w:iCs/>
+      <w:color w:val="000000" w:themeColor="text1"/>
+    </w:rPr>
+  </w:style>
+  <w:style w:type="paragraph" w:styleId="FootnoteText">
+    <w:name w:val="footnote text"/>
+    <w:basedOn w:val="Normal"/>
+    <w:link w:val="FootnoteTextChar"/>
+    <w:uiPriority w:val="99"/>
+    <w:semiHidden/>
+    <w:unhideWhenUsed/>
+    <w:rsid w:val="00AA5328"/>
+    <w:pPr>
+      <w:spacing w:after="0" w:line="240" w:lineRule="auto"/>
+    </w:pPr>
+    <w:rPr>
+      <w:sz w:val="20"/>
+      <w:szCs w:val="20"/>
+    </w:rPr>
+  </w:style>
+  <w:style w:type="character" w:customStyle="1" w:styleId="FootnoteTextChar">
+    <w:name w:val="Footnote Text Char"/>
+    <w:basedOn w:val="DefaultParagraphFont"/>
+    <w:link w:val="FootnoteText"/>
+    <w:uiPriority w:val="99"/>
+    <w:semiHidden/>
+    <w:rsid w:val="00AA5328"/>
+    <w:rPr>
+      <w:sz w:val="20"/>
+      <w:szCs w:val="20"/>
+    </w:rPr>
+  </w:style>
+  <w:style w:type="character" w:styleId="FootnoteReference">
+    <w:name w:val="footnote reference"/>
+    <w:basedOn w:val="DefaultParagraphFont"/>
+    <w:uiPriority w:val="99"/>
+    <w:semiHidden/>
+    <w:unhideWhenUsed/>
+    <w:rsid w:val="00AA5328"/>
+    <w:rPr>
+      <w:vertAlign w:val="superscript"/>
+    </w:rPr>
+  </w:style>
 </w:styles>
 </file>
 
@@ -1591,6 +6039,13 @@
     <w:pitch w:val="variable"/>
     <w:sig w:usb0="E00002FF" w:usb1="400004FF" w:usb2="00000000" w:usb3="00000000" w:csb0="0000019F" w:csb1="00000000"/>
   </w:font>
+  <w:font w:name="Consolas">
+    <w:panose1 w:val="020B0609020204030204"/>
+    <w:charset w:val="00"/>
+    <w:family w:val="modern"/>
+    <w:pitch w:val="fixed"/>
+    <w:sig w:usb0="E10002FF" w:usb1="4000FCFF" w:usb2="00000009" w:usb3="00000000" w:csb0="0000019F" w:csb1="00000000"/>
+  </w:font>
 </w:fonts>
 </file>
 
@@ -1609,6 +6064,7 @@
   <w:rsids>
     <w:rsidRoot w:val="00CA5A69"/>
     <w:rsid w:val="00163563"/>
+    <w:rsid w:val="00410745"/>
     <w:rsid w:val="00BE2C97"/>
     <w:rsid w:val="00CA5A69"/>
     <w:rsid w:val="00DF2654"/>
@@ -2359,10 +6815,22 @@
 </CoverPageProperties>
 </file>
 
+<file path=customXml/item2.xml><?xml version="1.0" encoding="utf-8"?>
+<b:Sources xmlns:b="http://schemas.openxmlformats.org/officeDocument/2006/bibliography" xmlns="http://schemas.openxmlformats.org/officeDocument/2006/bibliography" SelectedStyle="\APA.XSL" StyleName="APA"/>
+</file>
+
 <file path=customXml/itemProps1.xml><?xml version="1.0" encoding="utf-8"?>
 <ds:datastoreItem xmlns:ds="http://schemas.openxmlformats.org/officeDocument/2006/customXml" ds:itemID="{55AF091B-3C7A-41E3-B477-F2FDAA23CFDA}">
   <ds:schemaRefs>
     <ds:schemaRef ds:uri="http://schemas.microsoft.com/office/2006/coverPageProps"/>
   </ds:schemaRefs>
 </ds:datastoreItem>
+</file>
+
+<file path=customXml/itemProps2.xml><?xml version="1.0" encoding="utf-8"?>
+<ds:datastoreItem xmlns:ds="http://schemas.openxmlformats.org/officeDocument/2006/customXml" ds:itemID="{9A4F419E-F6EE-46DC-BB74-3BC28CEF00F1}">
+  <ds:schemaRefs>
+    <ds:schemaRef ds:uri="http://schemas.openxmlformats.org/officeDocument/2006/bibliography"/>
+  </ds:schemaRefs>
+</ds:datastoreItem>
 </file>
</xml_diff>